<commit_message>
Tabela de medicamentos - Feita, Cronograma da 2ª semana pronta
</commit_message>
<xml_diff>
--- a/Banco Dados/Estrutura Banco de Dados.docx
+++ b/Banco Dados/Estrutura Banco de Dados.docx
@@ -195,6 +195,7 @@
     <w:p>
       <w:pPr>
         <w:spacing w:after="0" w:line="240" w:lineRule="auto"/>
+        <w:ind w:firstLine="708"/>
         <w:rPr>
           <w:rFonts w:ascii="Calibri" w:eastAsia="Calibri" w:hAnsi="Calibri" w:cs="Calibri"/>
         </w:rPr>
@@ -261,6 +262,7 @@
     <w:p>
       <w:pPr>
         <w:spacing w:after="0" w:line="240" w:lineRule="auto"/>
+        <w:ind w:firstLine="708"/>
         <w:rPr>
           <w:rFonts w:ascii="Calibri" w:eastAsia="Calibri" w:hAnsi="Calibri" w:cs="Calibri"/>
         </w:rPr>
@@ -299,6 +301,7 @@
     <w:p>
       <w:pPr>
         <w:spacing w:after="0" w:line="240" w:lineRule="auto"/>
+        <w:ind w:firstLine="708"/>
         <w:rPr>
           <w:rFonts w:ascii="Calibri" w:eastAsia="Calibri" w:hAnsi="Calibri" w:cs="Calibri"/>
         </w:rPr>
@@ -459,6 +462,7 @@
     <w:p>
       <w:pPr>
         <w:spacing w:after="0" w:line="240" w:lineRule="auto"/>
+        <w:ind w:firstLine="708"/>
         <w:rPr>
           <w:rFonts w:ascii="Calibri" w:eastAsia="Calibri" w:hAnsi="Calibri" w:cs="Calibri"/>
         </w:rPr>
@@ -525,6 +529,7 @@
     <w:p>
       <w:pPr>
         <w:spacing w:after="0" w:line="240" w:lineRule="auto"/>
+        <w:ind w:firstLine="708"/>
         <w:rPr>
           <w:rFonts w:ascii="Calibri" w:eastAsia="Calibri" w:hAnsi="Calibri" w:cs="Calibri"/>
         </w:rPr>
@@ -561,6 +566,7 @@
     <w:p>
       <w:pPr>
         <w:spacing w:after="0" w:line="240" w:lineRule="auto"/>
+        <w:ind w:firstLine="708"/>
         <w:rPr>
           <w:rFonts w:ascii="Calibri" w:eastAsia="Calibri" w:hAnsi="Calibri" w:cs="Calibri"/>
         </w:rPr>
@@ -599,6 +605,7 @@
     <w:p>
       <w:pPr>
         <w:spacing w:after="0" w:line="240" w:lineRule="auto"/>
+        <w:ind w:firstLine="708"/>
         <w:rPr>
           <w:rFonts w:ascii="Calibri" w:eastAsia="Calibri" w:hAnsi="Calibri" w:cs="Calibri"/>
         </w:rPr>
@@ -637,6 +644,7 @@
     <w:p>
       <w:pPr>
         <w:spacing w:after="0" w:line="240" w:lineRule="auto"/>
+        <w:ind w:firstLine="708"/>
         <w:rPr>
           <w:rFonts w:ascii="Calibri" w:eastAsia="Calibri" w:hAnsi="Calibri" w:cs="Calibri"/>
         </w:rPr>
@@ -689,6 +697,7 @@
     <w:p>
       <w:pPr>
         <w:spacing w:after="0" w:line="240" w:lineRule="auto"/>
+        <w:ind w:firstLine="708"/>
         <w:rPr>
           <w:rFonts w:ascii="Calibri" w:eastAsia="Calibri" w:hAnsi="Calibri" w:cs="Calibri"/>
         </w:rPr>
@@ -783,17 +792,30 @@
     <w:p>
       <w:pPr>
         <w:spacing w:after="0" w:line="240" w:lineRule="auto"/>
-        <w:rPr>
-          <w:rFonts w:ascii="Calibri" w:eastAsia="Calibri" w:hAnsi="Calibri" w:cs="Calibri"/>
-        </w:rPr>
-      </w:pPr>
-      <w:proofErr w:type="spellStart"/>
-      <w:proofErr w:type="gramStart"/>
-      <w:r>
-        <w:rPr>
-          <w:rFonts w:ascii="Calibri" w:eastAsia="Calibri" w:hAnsi="Calibri" w:cs="Calibri"/>
-        </w:rPr>
-        <w:t>foreing</w:t>
+        <w:ind w:firstLine="708"/>
+        <w:rPr>
+          <w:rFonts w:ascii="Calibri" w:eastAsia="Calibri" w:hAnsi="Calibri" w:cs="Calibri"/>
+        </w:rPr>
+      </w:pPr>
+      <w:proofErr w:type="spellStart"/>
+      <w:proofErr w:type="gramStart"/>
+      <w:r>
+        <w:rPr>
+          <w:rFonts w:ascii="Calibri" w:eastAsia="Calibri" w:hAnsi="Calibri" w:cs="Calibri"/>
+        </w:rPr>
+        <w:t>forei</w:t>
+      </w:r>
+      <w:r>
+        <w:rPr>
+          <w:rFonts w:ascii="Calibri" w:eastAsia="Calibri" w:hAnsi="Calibri" w:cs="Calibri"/>
+        </w:rPr>
+        <w:t>g</w:t>
+      </w:r>
+      <w:r>
+        <w:rPr>
+          <w:rFonts w:ascii="Calibri" w:eastAsia="Calibri" w:hAnsi="Calibri" w:cs="Calibri"/>
+        </w:rPr>
+        <w:t>n</w:t>
       </w:r>
       <w:proofErr w:type="spellEnd"/>
       <w:proofErr w:type="gramEnd"/>
@@ -887,28 +909,659 @@
     <w:p>
       <w:pPr>
         <w:spacing w:after="0" w:line="240" w:lineRule="auto"/>
-        <w:rPr>
-          <w:rFonts w:ascii="Calibri" w:eastAsia="Calibri" w:hAnsi="Calibri" w:cs="Calibri"/>
-        </w:rPr>
-      </w:pPr>
-      <w:r>
         <w:rPr>
           <w:rFonts w:ascii="Calibri" w:eastAsia="Calibri" w:hAnsi="Calibri" w:cs="Calibri"/>
           <w:b/>
           <w:sz w:val="28"/>
         </w:rPr>
-        <w:t>2ª Semana – 08/06/2011 à 14</w:t>
-      </w:r>
-      <w:bookmarkStart w:id="0" w:name="_GoBack"/>
-      <w:bookmarkEnd w:id="0"/>
+      </w:pPr>
       <w:r>
         <w:rPr>
           <w:rFonts w:ascii="Calibri" w:eastAsia="Calibri" w:hAnsi="Calibri" w:cs="Calibri"/>
           <w:b/>
           <w:sz w:val="28"/>
         </w:rPr>
-        <w:t>/06/2011</w:t>
-      </w:r>
+        <w:t>2ª Semana – 08/06/2011 à 14/06/2011</w:t>
+      </w:r>
+    </w:p>
+    <w:p>
+      <w:pPr>
+        <w:spacing w:after="0" w:line="240" w:lineRule="auto"/>
+        <w:rPr>
+          <w:rFonts w:ascii="Calibri" w:eastAsia="Calibri" w:hAnsi="Calibri" w:cs="Calibri"/>
+          <w:b/>
+          <w:sz w:val="28"/>
+        </w:rPr>
+      </w:pPr>
+    </w:p>
+    <w:p>
+      <w:pPr>
+        <w:spacing w:after="0" w:line="240" w:lineRule="auto"/>
+        <w:rPr>
+          <w:rFonts w:ascii="Calibri" w:eastAsia="Calibri" w:hAnsi="Calibri" w:cs="Calibri"/>
+        </w:rPr>
+      </w:pPr>
+      <w:bookmarkStart w:id="0" w:name="_GoBack"/>
+      <w:proofErr w:type="spellStart"/>
+      <w:r>
+        <w:rPr>
+          <w:rFonts w:ascii="Calibri" w:eastAsia="Calibri" w:hAnsi="Calibri" w:cs="Calibri"/>
+        </w:rPr>
+        <w:t>Create</w:t>
+      </w:r>
+      <w:proofErr w:type="spellEnd"/>
+      <w:r>
+        <w:rPr>
+          <w:rFonts w:ascii="Calibri" w:eastAsia="Calibri" w:hAnsi="Calibri" w:cs="Calibri"/>
+        </w:rPr>
+        <w:t xml:space="preserve"> </w:t>
+      </w:r>
+      <w:proofErr w:type="spellStart"/>
+      <w:r>
+        <w:rPr>
+          <w:rFonts w:ascii="Calibri" w:eastAsia="Calibri" w:hAnsi="Calibri" w:cs="Calibri"/>
+        </w:rPr>
+        <w:t>table</w:t>
+      </w:r>
+      <w:proofErr w:type="spellEnd"/>
+      <w:r>
+        <w:rPr>
+          <w:rFonts w:ascii="Calibri" w:eastAsia="Calibri" w:hAnsi="Calibri" w:cs="Calibri"/>
+        </w:rPr>
+        <w:t xml:space="preserve"> </w:t>
+      </w:r>
+      <w:proofErr w:type="gramStart"/>
+      <w:r>
+        <w:rPr>
+          <w:rFonts w:ascii="Calibri" w:eastAsia="Calibri" w:hAnsi="Calibri" w:cs="Calibri"/>
+        </w:rPr>
+        <w:t>medicamento(</w:t>
+      </w:r>
+      <w:proofErr w:type="gramEnd"/>
+    </w:p>
+    <w:p>
+      <w:pPr>
+        <w:spacing w:after="0" w:line="240" w:lineRule="auto"/>
+        <w:rPr>
+          <w:rFonts w:ascii="Calibri" w:eastAsia="Calibri" w:hAnsi="Calibri" w:cs="Calibri"/>
+        </w:rPr>
+      </w:pPr>
+      <w:r>
+        <w:rPr>
+          <w:rFonts w:ascii="Calibri" w:eastAsia="Calibri" w:hAnsi="Calibri" w:cs="Calibri"/>
+        </w:rPr>
+        <w:tab/>
+      </w:r>
+      <w:proofErr w:type="spellStart"/>
+      <w:proofErr w:type="gramStart"/>
+      <w:r>
+        <w:rPr>
+          <w:rFonts w:ascii="Calibri" w:eastAsia="Calibri" w:hAnsi="Calibri" w:cs="Calibri"/>
+        </w:rPr>
+        <w:t>codigo</w:t>
+      </w:r>
+      <w:proofErr w:type="spellEnd"/>
+      <w:proofErr w:type="gramEnd"/>
+      <w:r>
+        <w:rPr>
+          <w:rFonts w:ascii="Calibri" w:eastAsia="Calibri" w:hAnsi="Calibri" w:cs="Calibri"/>
+        </w:rPr>
+        <w:t xml:space="preserve"> </w:t>
+      </w:r>
+      <w:proofErr w:type="spellStart"/>
+      <w:r>
+        <w:rPr>
+          <w:rFonts w:ascii="Calibri" w:eastAsia="Calibri" w:hAnsi="Calibri" w:cs="Calibri"/>
+        </w:rPr>
+        <w:t>int</w:t>
+      </w:r>
+      <w:proofErr w:type="spellEnd"/>
+      <w:r>
+        <w:rPr>
+          <w:rFonts w:ascii="Calibri" w:eastAsia="Calibri" w:hAnsi="Calibri" w:cs="Calibri"/>
+        </w:rPr>
+        <w:t xml:space="preserve"> </w:t>
+      </w:r>
+      <w:proofErr w:type="spellStart"/>
+      <w:r>
+        <w:rPr>
+          <w:rFonts w:ascii="Calibri" w:eastAsia="Calibri" w:hAnsi="Calibri" w:cs="Calibri"/>
+        </w:rPr>
+        <w:t>not</w:t>
+      </w:r>
+      <w:proofErr w:type="spellEnd"/>
+      <w:r>
+        <w:rPr>
+          <w:rFonts w:ascii="Calibri" w:eastAsia="Calibri" w:hAnsi="Calibri" w:cs="Calibri"/>
+        </w:rPr>
+        <w:t xml:space="preserve"> </w:t>
+      </w:r>
+      <w:proofErr w:type="spellStart"/>
+      <w:r>
+        <w:rPr>
+          <w:rFonts w:ascii="Calibri" w:eastAsia="Calibri" w:hAnsi="Calibri" w:cs="Calibri"/>
+        </w:rPr>
+        <w:t>null</w:t>
+      </w:r>
+      <w:proofErr w:type="spellEnd"/>
+      <w:r>
+        <w:rPr>
+          <w:rFonts w:ascii="Calibri" w:eastAsia="Calibri" w:hAnsi="Calibri" w:cs="Calibri"/>
+        </w:rPr>
+        <w:t>,</w:t>
+      </w:r>
+    </w:p>
+    <w:p>
+      <w:pPr>
+        <w:spacing w:after="0" w:line="240" w:lineRule="auto"/>
+        <w:rPr>
+          <w:rFonts w:ascii="Calibri" w:eastAsia="Calibri" w:hAnsi="Calibri" w:cs="Calibri"/>
+        </w:rPr>
+      </w:pPr>
+      <w:r>
+        <w:rPr>
+          <w:rFonts w:ascii="Calibri" w:eastAsia="Calibri" w:hAnsi="Calibri" w:cs="Calibri"/>
+        </w:rPr>
+        <w:tab/>
+      </w:r>
+      <w:proofErr w:type="gramStart"/>
+      <w:r>
+        <w:rPr>
+          <w:rFonts w:ascii="Calibri" w:eastAsia="Calibri" w:hAnsi="Calibri" w:cs="Calibri"/>
+        </w:rPr>
+        <w:t>nome</w:t>
+      </w:r>
+      <w:proofErr w:type="gramEnd"/>
+      <w:r>
+        <w:rPr>
+          <w:rFonts w:ascii="Calibri" w:eastAsia="Calibri" w:hAnsi="Calibri" w:cs="Calibri"/>
+        </w:rPr>
+        <w:t xml:space="preserve"> </w:t>
+      </w:r>
+      <w:proofErr w:type="spellStart"/>
+      <w:r>
+        <w:rPr>
+          <w:rFonts w:ascii="Calibri" w:eastAsia="Calibri" w:hAnsi="Calibri" w:cs="Calibri"/>
+        </w:rPr>
+        <w:t>varchar</w:t>
+      </w:r>
+      <w:proofErr w:type="spellEnd"/>
+      <w:r>
+        <w:rPr>
+          <w:rFonts w:ascii="Calibri" w:eastAsia="Calibri" w:hAnsi="Calibri" w:cs="Calibri"/>
+        </w:rPr>
+        <w:t>(200),</w:t>
+      </w:r>
+    </w:p>
+    <w:p>
+      <w:pPr>
+        <w:spacing w:after="0" w:line="240" w:lineRule="auto"/>
+        <w:rPr>
+          <w:rFonts w:ascii="Calibri" w:eastAsia="Calibri" w:hAnsi="Calibri" w:cs="Calibri"/>
+        </w:rPr>
+      </w:pPr>
+      <w:r>
+        <w:rPr>
+          <w:rFonts w:ascii="Calibri" w:eastAsia="Calibri" w:hAnsi="Calibri" w:cs="Calibri"/>
+        </w:rPr>
+        <w:tab/>
+      </w:r>
+      <w:proofErr w:type="spellStart"/>
+      <w:proofErr w:type="gramStart"/>
+      <w:r>
+        <w:rPr>
+          <w:rFonts w:ascii="Calibri" w:eastAsia="Calibri" w:hAnsi="Calibri" w:cs="Calibri"/>
+        </w:rPr>
+        <w:t>id_fabricante</w:t>
+      </w:r>
+      <w:proofErr w:type="spellEnd"/>
+      <w:proofErr w:type="gramEnd"/>
+      <w:r>
+        <w:rPr>
+          <w:rFonts w:ascii="Calibri" w:eastAsia="Calibri" w:hAnsi="Calibri" w:cs="Calibri"/>
+        </w:rPr>
+        <w:t xml:space="preserve"> </w:t>
+      </w:r>
+      <w:proofErr w:type="spellStart"/>
+      <w:r>
+        <w:rPr>
+          <w:rFonts w:ascii="Calibri" w:eastAsia="Calibri" w:hAnsi="Calibri" w:cs="Calibri"/>
+        </w:rPr>
+        <w:t>int</w:t>
+      </w:r>
+      <w:proofErr w:type="spellEnd"/>
+      <w:r>
+        <w:rPr>
+          <w:rFonts w:ascii="Calibri" w:eastAsia="Calibri" w:hAnsi="Calibri" w:cs="Calibri"/>
+        </w:rPr>
+        <w:t>,</w:t>
+      </w:r>
+    </w:p>
+    <w:p>
+      <w:pPr>
+        <w:spacing w:after="0" w:line="240" w:lineRule="auto"/>
+        <w:rPr>
+          <w:rFonts w:ascii="Calibri" w:eastAsia="Calibri" w:hAnsi="Calibri" w:cs="Calibri"/>
+        </w:rPr>
+      </w:pPr>
+      <w:r>
+        <w:rPr>
+          <w:rFonts w:ascii="Calibri" w:eastAsia="Calibri" w:hAnsi="Calibri" w:cs="Calibri"/>
+        </w:rPr>
+        <w:tab/>
+      </w:r>
+      <w:proofErr w:type="spellStart"/>
+      <w:proofErr w:type="gramStart"/>
+      <w:r>
+        <w:rPr>
+          <w:rFonts w:ascii="Calibri" w:eastAsia="Calibri" w:hAnsi="Calibri" w:cs="Calibri"/>
+        </w:rPr>
+        <w:t>id_principioativo</w:t>
+      </w:r>
+      <w:proofErr w:type="spellEnd"/>
+      <w:proofErr w:type="gramEnd"/>
+      <w:r>
+        <w:rPr>
+          <w:rFonts w:ascii="Calibri" w:eastAsia="Calibri" w:hAnsi="Calibri" w:cs="Calibri"/>
+        </w:rPr>
+        <w:t xml:space="preserve"> </w:t>
+      </w:r>
+      <w:proofErr w:type="spellStart"/>
+      <w:r>
+        <w:rPr>
+          <w:rFonts w:ascii="Calibri" w:eastAsia="Calibri" w:hAnsi="Calibri" w:cs="Calibri"/>
+        </w:rPr>
+        <w:t>int</w:t>
+      </w:r>
+      <w:proofErr w:type="spellEnd"/>
+      <w:r>
+        <w:rPr>
+          <w:rFonts w:ascii="Calibri" w:eastAsia="Calibri" w:hAnsi="Calibri" w:cs="Calibri"/>
+        </w:rPr>
+        <w:t>,</w:t>
+      </w:r>
+    </w:p>
+    <w:p>
+      <w:pPr>
+        <w:spacing w:after="0" w:line="240" w:lineRule="auto"/>
+        <w:rPr>
+          <w:rFonts w:ascii="Calibri" w:eastAsia="Calibri" w:hAnsi="Calibri" w:cs="Calibri"/>
+        </w:rPr>
+      </w:pPr>
+      <w:r>
+        <w:rPr>
+          <w:rFonts w:ascii="Calibri" w:eastAsia="Calibri" w:hAnsi="Calibri" w:cs="Calibri"/>
+        </w:rPr>
+        <w:tab/>
+      </w:r>
+      <w:proofErr w:type="spellStart"/>
+      <w:proofErr w:type="gramStart"/>
+      <w:r>
+        <w:rPr>
+          <w:rFonts w:ascii="Calibri" w:eastAsia="Calibri" w:hAnsi="Calibri" w:cs="Calibri"/>
+        </w:rPr>
+        <w:t>id_reacao</w:t>
+      </w:r>
+      <w:proofErr w:type="spellEnd"/>
+      <w:proofErr w:type="gramEnd"/>
+      <w:r>
+        <w:rPr>
+          <w:rFonts w:ascii="Calibri" w:eastAsia="Calibri" w:hAnsi="Calibri" w:cs="Calibri"/>
+        </w:rPr>
+        <w:t xml:space="preserve"> </w:t>
+      </w:r>
+      <w:proofErr w:type="spellStart"/>
+      <w:r>
+        <w:rPr>
+          <w:rFonts w:ascii="Calibri" w:eastAsia="Calibri" w:hAnsi="Calibri" w:cs="Calibri"/>
+        </w:rPr>
+        <w:t>int</w:t>
+      </w:r>
+      <w:proofErr w:type="spellEnd"/>
+      <w:r>
+        <w:rPr>
+          <w:rFonts w:ascii="Calibri" w:eastAsia="Calibri" w:hAnsi="Calibri" w:cs="Calibri"/>
+        </w:rPr>
+        <w:t>,</w:t>
+      </w:r>
+    </w:p>
+    <w:p>
+      <w:pPr>
+        <w:spacing w:after="0" w:line="240" w:lineRule="auto"/>
+        <w:rPr>
+          <w:rFonts w:ascii="Calibri" w:eastAsia="Calibri" w:hAnsi="Calibri" w:cs="Calibri"/>
+        </w:rPr>
+      </w:pPr>
+      <w:r>
+        <w:rPr>
+          <w:rFonts w:ascii="Calibri" w:eastAsia="Calibri" w:hAnsi="Calibri" w:cs="Calibri"/>
+        </w:rPr>
+        <w:tab/>
+      </w:r>
+      <w:proofErr w:type="spellStart"/>
+      <w:proofErr w:type="gramStart"/>
+      <w:r>
+        <w:rPr>
+          <w:rFonts w:ascii="Calibri" w:eastAsia="Calibri" w:hAnsi="Calibri" w:cs="Calibri"/>
+        </w:rPr>
+        <w:t>primary</w:t>
+      </w:r>
+      <w:proofErr w:type="spellEnd"/>
+      <w:proofErr w:type="gramEnd"/>
+      <w:r>
+        <w:rPr>
+          <w:rFonts w:ascii="Calibri" w:eastAsia="Calibri" w:hAnsi="Calibri" w:cs="Calibri"/>
+        </w:rPr>
+        <w:t xml:space="preserve"> </w:t>
+      </w:r>
+      <w:proofErr w:type="spellStart"/>
+      <w:r>
+        <w:rPr>
+          <w:rFonts w:ascii="Calibri" w:eastAsia="Calibri" w:hAnsi="Calibri" w:cs="Calibri"/>
+        </w:rPr>
+        <w:t>key</w:t>
+      </w:r>
+      <w:proofErr w:type="spellEnd"/>
+      <w:r>
+        <w:rPr>
+          <w:rFonts w:ascii="Calibri" w:eastAsia="Calibri" w:hAnsi="Calibri" w:cs="Calibri"/>
+        </w:rPr>
+        <w:t>(código),</w:t>
+      </w:r>
+      <w:r>
+        <w:rPr>
+          <w:rFonts w:ascii="Calibri" w:eastAsia="Calibri" w:hAnsi="Calibri" w:cs="Calibri"/>
+        </w:rPr>
+        <w:br/>
+      </w:r>
+      <w:r>
+        <w:rPr>
+          <w:rFonts w:ascii="Calibri" w:eastAsia="Calibri" w:hAnsi="Calibri" w:cs="Calibri"/>
+        </w:rPr>
+        <w:tab/>
+      </w:r>
+      <w:proofErr w:type="spellStart"/>
+      <w:r>
+        <w:rPr>
+          <w:rFonts w:ascii="Calibri" w:eastAsia="Calibri" w:hAnsi="Calibri" w:cs="Calibri"/>
+        </w:rPr>
+        <w:t>foreign</w:t>
+      </w:r>
+      <w:proofErr w:type="spellEnd"/>
+      <w:r>
+        <w:rPr>
+          <w:rFonts w:ascii="Calibri" w:eastAsia="Calibri" w:hAnsi="Calibri" w:cs="Calibri"/>
+        </w:rPr>
+        <w:t xml:space="preserve"> </w:t>
+      </w:r>
+      <w:proofErr w:type="spellStart"/>
+      <w:r>
+        <w:rPr>
+          <w:rFonts w:ascii="Calibri" w:eastAsia="Calibri" w:hAnsi="Calibri" w:cs="Calibri"/>
+        </w:rPr>
+        <w:t>key</w:t>
+      </w:r>
+      <w:proofErr w:type="spellEnd"/>
+      <w:r>
+        <w:rPr>
+          <w:rFonts w:ascii="Calibri" w:eastAsia="Calibri" w:hAnsi="Calibri" w:cs="Calibri"/>
+        </w:rPr>
+        <w:t>(</w:t>
+      </w:r>
+      <w:proofErr w:type="spellStart"/>
+      <w:r>
+        <w:rPr>
+          <w:rFonts w:ascii="Calibri" w:eastAsia="Calibri" w:hAnsi="Calibri" w:cs="Calibri"/>
+        </w:rPr>
+        <w:t>id_fabricante</w:t>
+      </w:r>
+      <w:proofErr w:type="spellEnd"/>
+      <w:r>
+        <w:rPr>
+          <w:rFonts w:ascii="Calibri" w:eastAsia="Calibri" w:hAnsi="Calibri" w:cs="Calibri"/>
+        </w:rPr>
+        <w:t xml:space="preserve">) </w:t>
+      </w:r>
+      <w:proofErr w:type="spellStart"/>
+      <w:r>
+        <w:rPr>
+          <w:rFonts w:ascii="Calibri" w:eastAsia="Calibri" w:hAnsi="Calibri" w:cs="Calibri"/>
+        </w:rPr>
+        <w:t>references</w:t>
+      </w:r>
+      <w:proofErr w:type="spellEnd"/>
+      <w:r>
+        <w:rPr>
+          <w:rFonts w:ascii="Calibri" w:eastAsia="Calibri" w:hAnsi="Calibri" w:cs="Calibri"/>
+        </w:rPr>
+        <w:t xml:space="preserve"> fabricantes(</w:t>
+      </w:r>
+      <w:proofErr w:type="spellStart"/>
+      <w:r>
+        <w:rPr>
+          <w:rFonts w:ascii="Calibri" w:eastAsia="Calibri" w:hAnsi="Calibri" w:cs="Calibri"/>
+        </w:rPr>
+        <w:t>codigo</w:t>
+      </w:r>
+      <w:proofErr w:type="spellEnd"/>
+      <w:r>
+        <w:rPr>
+          <w:rFonts w:ascii="Calibri" w:eastAsia="Calibri" w:hAnsi="Calibri" w:cs="Calibri"/>
+        </w:rPr>
+        <w:t>),</w:t>
+      </w:r>
+    </w:p>
+    <w:p>
+      <w:pPr>
+        <w:spacing w:after="0" w:line="240" w:lineRule="auto"/>
+        <w:rPr>
+          <w:rFonts w:ascii="Calibri" w:eastAsia="Calibri" w:hAnsi="Calibri" w:cs="Calibri"/>
+        </w:rPr>
+      </w:pPr>
+      <w:r>
+        <w:rPr>
+          <w:rFonts w:ascii="Calibri" w:eastAsia="Calibri" w:hAnsi="Calibri" w:cs="Calibri"/>
+        </w:rPr>
+        <w:tab/>
+      </w:r>
+      <w:proofErr w:type="spellStart"/>
+      <w:proofErr w:type="gramStart"/>
+      <w:r>
+        <w:rPr>
+          <w:rFonts w:ascii="Calibri" w:eastAsia="Calibri" w:hAnsi="Calibri" w:cs="Calibri"/>
+        </w:rPr>
+        <w:t>foreign</w:t>
+      </w:r>
+      <w:proofErr w:type="spellEnd"/>
+      <w:proofErr w:type="gramEnd"/>
+      <w:r>
+        <w:rPr>
+          <w:rFonts w:ascii="Calibri" w:eastAsia="Calibri" w:hAnsi="Calibri" w:cs="Calibri"/>
+        </w:rPr>
+        <w:t xml:space="preserve"> </w:t>
+      </w:r>
+      <w:proofErr w:type="spellStart"/>
+      <w:r>
+        <w:rPr>
+          <w:rFonts w:ascii="Calibri" w:eastAsia="Calibri" w:hAnsi="Calibri" w:cs="Calibri"/>
+        </w:rPr>
+        <w:t>key</w:t>
+      </w:r>
+      <w:proofErr w:type="spellEnd"/>
+      <w:r>
+        <w:rPr>
+          <w:rFonts w:ascii="Calibri" w:eastAsia="Calibri" w:hAnsi="Calibri" w:cs="Calibri"/>
+        </w:rPr>
+        <w:t>(</w:t>
+      </w:r>
+      <w:proofErr w:type="spellStart"/>
+      <w:r>
+        <w:rPr>
+          <w:rFonts w:ascii="Calibri" w:eastAsia="Calibri" w:hAnsi="Calibri" w:cs="Calibri"/>
+        </w:rPr>
+        <w:t>id_principioativo</w:t>
+      </w:r>
+      <w:proofErr w:type="spellEnd"/>
+      <w:r>
+        <w:rPr>
+          <w:rFonts w:ascii="Calibri" w:eastAsia="Calibri" w:hAnsi="Calibri" w:cs="Calibri"/>
+        </w:rPr>
+        <w:t>)</w:t>
+      </w:r>
+      <w:proofErr w:type="spellStart"/>
+      <w:r>
+        <w:rPr>
+          <w:rFonts w:ascii="Calibri" w:eastAsia="Calibri" w:hAnsi="Calibri" w:cs="Calibri"/>
+        </w:rPr>
+        <w:t>references</w:t>
+      </w:r>
+      <w:proofErr w:type="spellEnd"/>
+      <w:r>
+        <w:rPr>
+          <w:rFonts w:ascii="Calibri" w:eastAsia="Calibri" w:hAnsi="Calibri" w:cs="Calibri"/>
+        </w:rPr>
+        <w:t xml:space="preserve"> </w:t>
+      </w:r>
+      <w:proofErr w:type="spellStart"/>
+      <w:r>
+        <w:rPr>
+          <w:rFonts w:ascii="Calibri" w:eastAsia="Calibri" w:hAnsi="Calibri" w:cs="Calibri"/>
+        </w:rPr>
+        <w:t>principioativo</w:t>
+      </w:r>
+      <w:proofErr w:type="spellEnd"/>
+      <w:r>
+        <w:rPr>
+          <w:rFonts w:ascii="Calibri" w:eastAsia="Calibri" w:hAnsi="Calibri" w:cs="Calibri"/>
+        </w:rPr>
+        <w:t>(</w:t>
+      </w:r>
+      <w:proofErr w:type="spellStart"/>
+      <w:r>
+        <w:rPr>
+          <w:rFonts w:ascii="Calibri" w:eastAsia="Calibri" w:hAnsi="Calibri" w:cs="Calibri"/>
+        </w:rPr>
+        <w:t>codigo</w:t>
+      </w:r>
+      <w:proofErr w:type="spellEnd"/>
+      <w:r>
+        <w:rPr>
+          <w:rFonts w:ascii="Calibri" w:eastAsia="Calibri" w:hAnsi="Calibri" w:cs="Calibri"/>
+        </w:rPr>
+        <w:t>),</w:t>
+      </w:r>
+    </w:p>
+    <w:p>
+      <w:pPr>
+        <w:spacing w:after="0" w:line="240" w:lineRule="auto"/>
+        <w:ind w:firstLine="708"/>
+        <w:rPr>
+          <w:rFonts w:ascii="Calibri" w:eastAsia="Calibri" w:hAnsi="Calibri" w:cs="Calibri"/>
+        </w:rPr>
+      </w:pPr>
+      <w:proofErr w:type="spellStart"/>
+      <w:proofErr w:type="gramStart"/>
+      <w:r>
+        <w:rPr>
+          <w:rFonts w:ascii="Calibri" w:eastAsia="Calibri" w:hAnsi="Calibri" w:cs="Calibri"/>
+        </w:rPr>
+        <w:t>foreign</w:t>
+      </w:r>
+      <w:proofErr w:type="spellEnd"/>
+      <w:proofErr w:type="gramEnd"/>
+      <w:r>
+        <w:rPr>
+          <w:rFonts w:ascii="Calibri" w:eastAsia="Calibri" w:hAnsi="Calibri" w:cs="Calibri"/>
+        </w:rPr>
+        <w:t xml:space="preserve"> </w:t>
+      </w:r>
+      <w:proofErr w:type="spellStart"/>
+      <w:r>
+        <w:rPr>
+          <w:rFonts w:ascii="Calibri" w:eastAsia="Calibri" w:hAnsi="Calibri" w:cs="Calibri"/>
+        </w:rPr>
+        <w:t>key</w:t>
+      </w:r>
+      <w:proofErr w:type="spellEnd"/>
+      <w:r>
+        <w:rPr>
+          <w:rFonts w:ascii="Calibri" w:eastAsia="Calibri" w:hAnsi="Calibri" w:cs="Calibri"/>
+        </w:rPr>
+        <w:t xml:space="preserve"> (</w:t>
+      </w:r>
+      <w:proofErr w:type="spellStart"/>
+      <w:r>
+        <w:rPr>
+          <w:rFonts w:ascii="Calibri" w:eastAsia="Calibri" w:hAnsi="Calibri" w:cs="Calibri"/>
+        </w:rPr>
+        <w:t>id_reacao</w:t>
+      </w:r>
+      <w:proofErr w:type="spellEnd"/>
+      <w:r>
+        <w:rPr>
+          <w:rFonts w:ascii="Calibri" w:eastAsia="Calibri" w:hAnsi="Calibri" w:cs="Calibri"/>
+        </w:rPr>
+        <w:t xml:space="preserve">) </w:t>
+      </w:r>
+      <w:proofErr w:type="spellStart"/>
+      <w:r>
+        <w:rPr>
+          <w:rFonts w:ascii="Calibri" w:eastAsia="Calibri" w:hAnsi="Calibri" w:cs="Calibri"/>
+        </w:rPr>
+        <w:t>references</w:t>
+      </w:r>
+      <w:proofErr w:type="spellEnd"/>
+      <w:r>
+        <w:rPr>
+          <w:rFonts w:ascii="Calibri" w:eastAsia="Calibri" w:hAnsi="Calibri" w:cs="Calibri"/>
+        </w:rPr>
+        <w:t xml:space="preserve"> </w:t>
+      </w:r>
+      <w:proofErr w:type="spellStart"/>
+      <w:r>
+        <w:rPr>
+          <w:rFonts w:ascii="Calibri" w:eastAsia="Calibri" w:hAnsi="Calibri" w:cs="Calibri"/>
+        </w:rPr>
+        <w:t>reacoes</w:t>
+      </w:r>
+      <w:proofErr w:type="spellEnd"/>
+      <w:r>
+        <w:rPr>
+          <w:rFonts w:ascii="Calibri" w:eastAsia="Calibri" w:hAnsi="Calibri" w:cs="Calibri"/>
+        </w:rPr>
+        <w:t>(</w:t>
+      </w:r>
+      <w:proofErr w:type="spellStart"/>
+      <w:r>
+        <w:rPr>
+          <w:rFonts w:ascii="Calibri" w:eastAsia="Calibri" w:hAnsi="Calibri" w:cs="Calibri"/>
+        </w:rPr>
+        <w:t>codigo</w:t>
+      </w:r>
+      <w:proofErr w:type="spellEnd"/>
+      <w:r>
+        <w:rPr>
+          <w:rFonts w:ascii="Calibri" w:eastAsia="Calibri" w:hAnsi="Calibri" w:cs="Calibri"/>
+        </w:rPr>
+        <w:t>)</w:t>
+      </w:r>
+    </w:p>
+    <w:p>
+      <w:pPr>
+        <w:spacing w:after="0" w:line="240" w:lineRule="auto"/>
+        <w:rPr>
+          <w:rFonts w:ascii="Calibri" w:eastAsia="Calibri" w:hAnsi="Calibri" w:cs="Calibri"/>
+        </w:rPr>
+      </w:pPr>
+      <w:proofErr w:type="gramStart"/>
+      <w:r>
+        <w:rPr>
+          <w:rFonts w:ascii="Calibri" w:eastAsia="Calibri" w:hAnsi="Calibri" w:cs="Calibri"/>
+        </w:rPr>
+        <w:t>)</w:t>
+      </w:r>
+      <w:bookmarkEnd w:id="0"/>
+      <w:proofErr w:type="gramEnd"/>
     </w:p>
     <w:sectPr>
       <w:pgSz w:w="11906" w:h="16838"/>

</xml_diff>

<commit_message>
Inclusao do Banco de Medicamento
</commit_message>
<xml_diff>
--- a/Banco Dados/Estrutura Banco de Dados.docx
+++ b/Banco Dados/Estrutura Banco de Dados.docx
@@ -117,16 +117,6 @@
         </w:rPr>
         <w:t xml:space="preserve">create database interacoesmedicamentosas;</w:t>
         <w:br/>
-      </w:r>
-      <w:r>
-        <w:rPr>
-          <w:rFonts w:ascii="Calibri" w:hAnsi="Calibri" w:cs="Calibri" w:eastAsia="Calibri"/>
-          <w:color w:val="auto"/>
-          <w:spacing w:val="0"/>
-          <w:position w:val="0"/>
-          <w:sz w:val="22"/>
-          <w:shd w:fill="auto" w:val="clear"/>
-        </w:rPr>
         <w:br/>
         <w:t xml:space="preserve">- </w:t>
       </w:r>
@@ -184,7 +174,7 @@
     <w:p>
       <w:pPr>
         <w:spacing w:before="0" w:after="0" w:line="240"/>
-        <w:ind w:right="0" w:left="0" w:firstLine="0"/>
+        <w:ind w:right="0" w:left="0" w:firstLine="708"/>
         <w:jc w:val="left"/>
         <w:rPr>
           <w:rFonts w:ascii="Calibri" w:hAnsi="Calibri" w:cs="Calibri" w:eastAsia="Calibri"/>
@@ -210,7 +200,7 @@
     <w:p>
       <w:pPr>
         <w:spacing w:before="0" w:after="0" w:line="240"/>
-        <w:ind w:right="0" w:left="0" w:firstLine="0"/>
+        <w:ind w:right="0" w:left="0" w:firstLine="708"/>
         <w:jc w:val="left"/>
         <w:rPr>
           <w:rFonts w:ascii="Calibri" w:hAnsi="Calibri" w:cs="Calibri" w:eastAsia="Calibri"/>
@@ -236,27 +226,133 @@
     <w:p>
       <w:pPr>
         <w:spacing w:before="0" w:after="0" w:line="240"/>
-        <w:ind w:right="0" w:left="0" w:firstLine="0"/>
-        <w:jc w:val="left"/>
-        <w:rPr>
-          <w:rFonts w:ascii="Calibri" w:hAnsi="Calibri" w:cs="Calibri" w:eastAsia="Calibri"/>
-          <w:color w:val="auto"/>
-          <w:spacing w:val="0"/>
-          <w:position w:val="0"/>
-          <w:sz w:val="22"/>
-          <w:shd w:fill="auto" w:val="clear"/>
-        </w:rPr>
-      </w:pPr>
-      <w:r>
-        <w:rPr>
-          <w:rFonts w:ascii="Calibri" w:hAnsi="Calibri" w:cs="Calibri" w:eastAsia="Calibri"/>
-          <w:color w:val="auto"/>
-          <w:spacing w:val="0"/>
-          <w:position w:val="0"/>
-          <w:sz w:val="22"/>
-          <w:shd w:fill="auto" w:val="clear"/>
-        </w:rPr>
-        <w:t xml:space="preserve">primary key (codigo)</w:t>
+        <w:ind w:right="0" w:left="0" w:firstLine="708"/>
+        <w:jc w:val="left"/>
+        <w:rPr>
+          <w:rFonts w:ascii="Calibri" w:hAnsi="Calibri" w:cs="Calibri" w:eastAsia="Calibri"/>
+          <w:color w:val="auto"/>
+          <w:spacing w:val="0"/>
+          <w:position w:val="0"/>
+          <w:sz w:val="22"/>
+          <w:shd w:fill="auto" w:val="clear"/>
+        </w:rPr>
+      </w:pPr>
+      <w:r>
+        <w:rPr>
+          <w:rFonts w:ascii="Calibri" w:hAnsi="Calibri" w:cs="Calibri" w:eastAsia="Calibri"/>
+          <w:color w:val="auto"/>
+          <w:spacing w:val="0"/>
+          <w:position w:val="0"/>
+          <w:sz w:val="22"/>
+          <w:shd w:fill="auto" w:val="clear"/>
+        </w:rPr>
+        <w:t xml:space="preserve">id_pa1 int,</w:t>
+      </w:r>
+    </w:p>
+    <w:p>
+      <w:pPr>
+        <w:spacing w:before="0" w:after="0" w:line="240"/>
+        <w:ind w:right="0" w:left="0" w:firstLine="708"/>
+        <w:jc w:val="left"/>
+        <w:rPr>
+          <w:rFonts w:ascii="Calibri" w:hAnsi="Calibri" w:cs="Calibri" w:eastAsia="Calibri"/>
+          <w:color w:val="auto"/>
+          <w:spacing w:val="0"/>
+          <w:position w:val="0"/>
+          <w:sz w:val="22"/>
+          <w:shd w:fill="auto" w:val="clear"/>
+        </w:rPr>
+      </w:pPr>
+      <w:r>
+        <w:rPr>
+          <w:rFonts w:ascii="Calibri" w:hAnsi="Calibri" w:cs="Calibri" w:eastAsia="Calibri"/>
+          <w:color w:val="auto"/>
+          <w:spacing w:val="0"/>
+          <w:position w:val="0"/>
+          <w:sz w:val="22"/>
+          <w:shd w:fill="auto" w:val="clear"/>
+        </w:rPr>
+        <w:t xml:space="preserve">id_pa2 int,</w:t>
+      </w:r>
+    </w:p>
+    <w:p>
+      <w:pPr>
+        <w:spacing w:before="0" w:after="0" w:line="240"/>
+        <w:ind w:right="0" w:left="0" w:firstLine="708"/>
+        <w:jc w:val="left"/>
+        <w:rPr>
+          <w:rFonts w:ascii="Calibri" w:hAnsi="Calibri" w:cs="Calibri" w:eastAsia="Calibri"/>
+          <w:color w:val="auto"/>
+          <w:spacing w:val="0"/>
+          <w:position w:val="0"/>
+          <w:sz w:val="22"/>
+          <w:shd w:fill="auto" w:val="clear"/>
+        </w:rPr>
+      </w:pPr>
+      <w:r>
+        <w:rPr>
+          <w:rFonts w:ascii="Calibri" w:hAnsi="Calibri" w:cs="Calibri" w:eastAsia="Calibri"/>
+          <w:color w:val="auto"/>
+          <w:spacing w:val="0"/>
+          <w:position w:val="0"/>
+          <w:sz w:val="22"/>
+          <w:shd w:fill="auto" w:val="clear"/>
+        </w:rPr>
+        <w:t xml:space="preserve">primary key (codigo),</w:t>
+      </w:r>
+    </w:p>
+    <w:p>
+      <w:pPr>
+        <w:spacing w:before="0" w:after="0" w:line="240"/>
+        <w:ind w:right="0" w:left="0" w:firstLine="708"/>
+        <w:jc w:val="left"/>
+        <w:rPr>
+          <w:rFonts w:ascii="Calibri" w:hAnsi="Calibri" w:cs="Calibri" w:eastAsia="Calibri"/>
+          <w:color w:val="auto"/>
+          <w:spacing w:val="0"/>
+          <w:position w:val="0"/>
+          <w:sz w:val="22"/>
+          <w:shd w:fill="auto" w:val="clear"/>
+        </w:rPr>
+      </w:pPr>
+      <w:r>
+        <w:rPr>
+          <w:rFonts w:ascii="Calibri" w:hAnsi="Calibri" w:cs="Calibri" w:eastAsia="Calibri"/>
+          <w:color w:val="auto"/>
+          <w:spacing w:val="0"/>
+          <w:position w:val="0"/>
+          <w:sz w:val="22"/>
+          <w:shd w:fill="auto" w:val="clear"/>
+        </w:rPr>
+        <w:t xml:space="preserve">foreign key (id_pa1) references principiosativos (codigo),</w:t>
+      </w:r>
+    </w:p>
+    <w:p>
+      <w:pPr>
+        <w:spacing w:before="0" w:after="0" w:line="240"/>
+        <w:ind w:right="0" w:left="0" w:firstLine="708"/>
+        <w:jc w:val="left"/>
+        <w:rPr>
+          <w:rFonts w:ascii="Calibri" w:hAnsi="Calibri" w:cs="Calibri" w:eastAsia="Calibri"/>
+          <w:color w:val="auto"/>
+          <w:spacing w:val="0"/>
+          <w:position w:val="0"/>
+          <w:sz w:val="22"/>
+          <w:shd w:fill="auto" w:val="clear"/>
+        </w:rPr>
+      </w:pPr>
+      <w:r>
+        <w:rPr>
+          <w:rFonts w:ascii="Calibri" w:hAnsi="Calibri" w:cs="Calibri" w:eastAsia="Calibri"/>
+          <w:color w:val="auto"/>
+          <w:spacing w:val="0"/>
+          <w:position w:val="0"/>
+          <w:sz w:val="22"/>
+          <w:shd w:fill="auto" w:val="clear"/>
+        </w:rPr>
+        <w:t xml:space="preserve">foreign key (id_pa2) references</w:t>
+        <w:tab/>
+        <w:t xml:space="preserve"> principiosativos(codigo)</w:t>
       </w:r>
     </w:p>
     <w:p>
@@ -371,7 +467,7 @@
     <w:p>
       <w:pPr>
         <w:spacing w:before="0" w:after="0" w:line="240"/>
-        <w:ind w:right="0" w:left="0" w:firstLine="0"/>
+        <w:ind w:right="0" w:left="0" w:firstLine="708"/>
         <w:jc w:val="left"/>
         <w:rPr>
           <w:rFonts w:ascii="Calibri" w:hAnsi="Calibri" w:cs="Calibri" w:eastAsia="Calibri"/>
@@ -397,7 +493,7 @@
     <w:p>
       <w:pPr>
         <w:spacing w:before="0" w:after="0" w:line="240"/>
-        <w:ind w:right="0" w:left="0" w:firstLine="0"/>
+        <w:ind w:right="0" w:left="0" w:firstLine="708"/>
         <w:jc w:val="left"/>
         <w:rPr>
           <w:rFonts w:ascii="Calibri" w:hAnsi="Calibri" w:cs="Calibri" w:eastAsia="Calibri"/>
@@ -423,52 +519,272 @@
     <w:p>
       <w:pPr>
         <w:spacing w:before="0" w:after="0" w:line="240"/>
-        <w:ind w:right="0" w:left="0" w:firstLine="0"/>
-        <w:jc w:val="left"/>
-        <w:rPr>
-          <w:rFonts w:ascii="Calibri" w:hAnsi="Calibri" w:cs="Calibri" w:eastAsia="Calibri"/>
-          <w:color w:val="auto"/>
-          <w:spacing w:val="0"/>
-          <w:position w:val="0"/>
-          <w:sz w:val="22"/>
-          <w:shd w:fill="auto" w:val="clear"/>
-        </w:rPr>
-      </w:pPr>
-      <w:r>
-        <w:rPr>
-          <w:rFonts w:ascii="Calibri" w:hAnsi="Calibri" w:cs="Calibri" w:eastAsia="Calibri"/>
-          <w:color w:val="auto"/>
-          <w:spacing w:val="0"/>
-          <w:position w:val="0"/>
-          <w:sz w:val="22"/>
-          <w:shd w:fill="auto" w:val="clear"/>
-        </w:rPr>
-        <w:t xml:space="preserve">id_medicamentos int,</w:t>
-      </w:r>
-    </w:p>
-    <w:p>
-      <w:pPr>
-        <w:spacing w:before="0" w:after="0" w:line="240"/>
-        <w:ind w:right="0" w:left="0" w:firstLine="0"/>
-        <w:jc w:val="left"/>
-        <w:rPr>
-          <w:rFonts w:ascii="Calibri" w:hAnsi="Calibri" w:cs="Calibri" w:eastAsia="Calibri"/>
-          <w:color w:val="auto"/>
-          <w:spacing w:val="0"/>
-          <w:position w:val="0"/>
-          <w:sz w:val="22"/>
-          <w:shd w:fill="auto" w:val="clear"/>
-        </w:rPr>
-      </w:pPr>
-      <w:r>
-        <w:rPr>
-          <w:rFonts w:ascii="Calibri" w:hAnsi="Calibri" w:cs="Calibri" w:eastAsia="Calibri"/>
-          <w:color w:val="auto"/>
-          <w:spacing w:val="0"/>
-          <w:position w:val="0"/>
-          <w:sz w:val="22"/>
-          <w:shd w:fill="auto" w:val="clear"/>
-        </w:rPr>
+        <w:ind w:right="0" w:left="0" w:firstLine="708"/>
+        <w:jc w:val="left"/>
+        <w:rPr>
+          <w:rFonts w:ascii="Calibri" w:hAnsi="Calibri" w:cs="Calibri" w:eastAsia="Calibri"/>
+          <w:color w:val="auto"/>
+          <w:spacing w:val="0"/>
+          <w:position w:val="0"/>
+          <w:sz w:val="22"/>
+          <w:shd w:fill="auto" w:val="clear"/>
+        </w:rPr>
+      </w:pPr>
+      <w:r>
+        <w:rPr>
+          <w:rFonts w:ascii="Calibri" w:hAnsi="Calibri" w:cs="Calibri" w:eastAsia="Calibri"/>
+          <w:color w:val="auto"/>
+          <w:spacing w:val="0"/>
+          <w:position w:val="0"/>
+          <w:sz w:val="22"/>
+          <w:shd w:fill="auto" w:val="clear"/>
+        </w:rPr>
+        <w:t xml:space="preserve">primary key(codigo),</w:t>
+      </w:r>
+    </w:p>
+    <w:p>
+      <w:pPr>
+        <w:spacing w:before="0" w:after="0" w:line="240"/>
+        <w:ind w:right="0" w:left="0" w:firstLine="0"/>
+        <w:jc w:val="left"/>
+        <w:rPr>
+          <w:rFonts w:ascii="Calibri" w:hAnsi="Calibri" w:cs="Calibri" w:eastAsia="Calibri"/>
+          <w:color w:val="auto"/>
+          <w:spacing w:val="0"/>
+          <w:position w:val="0"/>
+          <w:sz w:val="22"/>
+          <w:shd w:fill="auto" w:val="clear"/>
+        </w:rPr>
+      </w:pPr>
+      <w:r>
+        <w:rPr>
+          <w:rFonts w:ascii="Calibri" w:hAnsi="Calibri" w:cs="Calibri" w:eastAsia="Calibri"/>
+          <w:color w:val="auto"/>
+          <w:spacing w:val="0"/>
+          <w:position w:val="0"/>
+          <w:sz w:val="22"/>
+          <w:shd w:fill="auto" w:val="clear"/>
+        </w:rPr>
+        <w:t xml:space="preserve">)</w:t>
+      </w:r>
+    </w:p>
+    <w:p>
+      <w:pPr>
+        <w:spacing w:before="0" w:after="0" w:line="240"/>
+        <w:ind w:right="0" w:left="0" w:firstLine="0"/>
+        <w:jc w:val="left"/>
+        <w:rPr>
+          <w:rFonts w:ascii="Calibri" w:hAnsi="Calibri" w:cs="Calibri" w:eastAsia="Calibri"/>
+          <w:color w:val="auto"/>
+          <w:spacing w:val="0"/>
+          <w:position w:val="0"/>
+          <w:sz w:val="22"/>
+          <w:shd w:fill="auto" w:val="clear"/>
+        </w:rPr>
+      </w:pPr>
+    </w:p>
+    <w:p>
+      <w:pPr>
+        <w:spacing w:before="0" w:after="0" w:line="240"/>
+        <w:ind w:right="0" w:left="0" w:firstLine="0"/>
+        <w:jc w:val="left"/>
+        <w:rPr>
+          <w:rFonts w:ascii="Calibri" w:hAnsi="Calibri" w:cs="Calibri" w:eastAsia="Calibri"/>
+          <w:b/>
+          <w:color w:val="auto"/>
+          <w:spacing w:val="0"/>
+          <w:position w:val="0"/>
+          <w:sz w:val="28"/>
+          <w:shd w:fill="auto" w:val="clear"/>
+        </w:rPr>
+      </w:pPr>
+      <w:r>
+        <w:rPr>
+          <w:rFonts w:ascii="Calibri" w:hAnsi="Calibri" w:cs="Calibri" w:eastAsia="Calibri"/>
+          <w:b/>
+          <w:color w:val="auto"/>
+          <w:spacing w:val="0"/>
+          <w:position w:val="0"/>
+          <w:sz w:val="28"/>
+          <w:shd w:fill="auto" w:val="clear"/>
+        </w:rPr>
+        <w:t xml:space="preserve">2ª Semana – 08/06/2011 à 14/06/2011</w:t>
+      </w:r>
+    </w:p>
+    <w:p>
+      <w:pPr>
+        <w:spacing w:before="0" w:after="0" w:line="240"/>
+        <w:ind w:right="0" w:left="0" w:firstLine="0"/>
+        <w:jc w:val="left"/>
+        <w:rPr>
+          <w:rFonts w:ascii="Calibri" w:hAnsi="Calibri" w:cs="Calibri" w:eastAsia="Calibri"/>
+          <w:b/>
+          <w:color w:val="auto"/>
+          <w:spacing w:val="0"/>
+          <w:position w:val="0"/>
+          <w:sz w:val="28"/>
+          <w:shd w:fill="auto" w:val="clear"/>
+        </w:rPr>
+      </w:pPr>
+    </w:p>
+    <w:p>
+      <w:pPr>
+        <w:spacing w:before="0" w:after="0" w:line="240"/>
+        <w:ind w:right="0" w:left="0" w:firstLine="0"/>
+        <w:jc w:val="left"/>
+        <w:rPr>
+          <w:rFonts w:ascii="Calibri" w:hAnsi="Calibri" w:cs="Calibri" w:eastAsia="Calibri"/>
+          <w:color w:val="auto"/>
+          <w:spacing w:val="0"/>
+          <w:position w:val="0"/>
+          <w:sz w:val="22"/>
+          <w:shd w:fill="auto" w:val="clear"/>
+        </w:rPr>
+      </w:pPr>
+      <w:r>
+        <w:rPr>
+          <w:rFonts w:ascii="Calibri" w:hAnsi="Calibri" w:cs="Calibri" w:eastAsia="Calibri"/>
+          <w:color w:val="auto"/>
+          <w:spacing w:val="0"/>
+          <w:position w:val="0"/>
+          <w:sz w:val="22"/>
+          <w:shd w:fill="auto" w:val="clear"/>
+        </w:rPr>
+        <w:t xml:space="preserve">Create table medicamentos(</w:t>
+      </w:r>
+    </w:p>
+    <w:p>
+      <w:pPr>
+        <w:spacing w:before="0" w:after="0" w:line="240"/>
+        <w:ind w:right="0" w:left="0" w:firstLine="0"/>
+        <w:jc w:val="left"/>
+        <w:rPr>
+          <w:rFonts w:ascii="Calibri" w:hAnsi="Calibri" w:cs="Calibri" w:eastAsia="Calibri"/>
+          <w:color w:val="auto"/>
+          <w:spacing w:val="0"/>
+          <w:position w:val="0"/>
+          <w:sz w:val="22"/>
+          <w:shd w:fill="auto" w:val="clear"/>
+        </w:rPr>
+      </w:pPr>
+      <w:r>
+        <w:rPr>
+          <w:rFonts w:ascii="Calibri" w:hAnsi="Calibri" w:cs="Calibri" w:eastAsia="Calibri"/>
+          <w:color w:val="auto"/>
+          <w:spacing w:val="0"/>
+          <w:position w:val="0"/>
+          <w:sz w:val="22"/>
+          <w:shd w:fill="auto" w:val="clear"/>
+        </w:rPr>
+        <w:tab/>
+        <w:t xml:space="preserve">codigo int not null,</w:t>
+      </w:r>
+    </w:p>
+    <w:p>
+      <w:pPr>
+        <w:spacing w:before="0" w:after="0" w:line="240"/>
+        <w:ind w:right="0" w:left="0" w:firstLine="0"/>
+        <w:jc w:val="left"/>
+        <w:rPr>
+          <w:rFonts w:ascii="Calibri" w:hAnsi="Calibri" w:cs="Calibri" w:eastAsia="Calibri"/>
+          <w:color w:val="auto"/>
+          <w:spacing w:val="0"/>
+          <w:position w:val="0"/>
+          <w:sz w:val="22"/>
+          <w:shd w:fill="auto" w:val="clear"/>
+        </w:rPr>
+      </w:pPr>
+      <w:r>
+        <w:rPr>
+          <w:rFonts w:ascii="Calibri" w:hAnsi="Calibri" w:cs="Calibri" w:eastAsia="Calibri"/>
+          <w:color w:val="auto"/>
+          <w:spacing w:val="0"/>
+          <w:position w:val="0"/>
+          <w:sz w:val="22"/>
+          <w:shd w:fill="auto" w:val="clear"/>
+        </w:rPr>
+        <w:tab/>
+        <w:t xml:space="preserve">nome varchar(200),</w:t>
+      </w:r>
+    </w:p>
+    <w:p>
+      <w:pPr>
+        <w:spacing w:before="0" w:after="0" w:line="240"/>
+        <w:ind w:right="0" w:left="0" w:firstLine="0"/>
+        <w:jc w:val="left"/>
+        <w:rPr>
+          <w:rFonts w:ascii="Calibri" w:hAnsi="Calibri" w:cs="Calibri" w:eastAsia="Calibri"/>
+          <w:color w:val="auto"/>
+          <w:spacing w:val="0"/>
+          <w:position w:val="0"/>
+          <w:sz w:val="22"/>
+          <w:shd w:fill="auto" w:val="clear"/>
+        </w:rPr>
+      </w:pPr>
+      <w:r>
+        <w:rPr>
+          <w:rFonts w:ascii="Calibri" w:hAnsi="Calibri" w:cs="Calibri" w:eastAsia="Calibri"/>
+          <w:color w:val="auto"/>
+          <w:spacing w:val="0"/>
+          <w:position w:val="0"/>
+          <w:sz w:val="22"/>
+          <w:shd w:fill="auto" w:val="clear"/>
+        </w:rPr>
+        <w:tab/>
+        <w:t xml:space="preserve">id_fabricante int,</w:t>
+      </w:r>
+    </w:p>
+    <w:p>
+      <w:pPr>
+        <w:spacing w:before="0" w:after="0" w:line="240"/>
+        <w:ind w:right="0" w:left="0" w:firstLine="0"/>
+        <w:jc w:val="left"/>
+        <w:rPr>
+          <w:rFonts w:ascii="Calibri" w:hAnsi="Calibri" w:cs="Calibri" w:eastAsia="Calibri"/>
+          <w:color w:val="auto"/>
+          <w:spacing w:val="0"/>
+          <w:position w:val="0"/>
+          <w:sz w:val="22"/>
+          <w:shd w:fill="auto" w:val="clear"/>
+        </w:rPr>
+      </w:pPr>
+      <w:r>
+        <w:rPr>
+          <w:rFonts w:ascii="Calibri" w:hAnsi="Calibri" w:cs="Calibri" w:eastAsia="Calibri"/>
+          <w:color w:val="auto"/>
+          <w:spacing w:val="0"/>
+          <w:position w:val="0"/>
+          <w:sz w:val="22"/>
+          <w:shd w:fill="auto" w:val="clear"/>
+        </w:rPr>
+        <w:tab/>
+        <w:t xml:space="preserve">id_principioativo int,</w:t>
+      </w:r>
+    </w:p>
+    <w:p>
+      <w:pPr>
+        <w:spacing w:before="0" w:after="0" w:line="240"/>
+        <w:ind w:right="0" w:left="0" w:firstLine="0"/>
+        <w:jc w:val="left"/>
+        <w:rPr>
+          <w:rFonts w:ascii="Calibri" w:hAnsi="Calibri" w:cs="Calibri" w:eastAsia="Calibri"/>
+          <w:color w:val="auto"/>
+          <w:spacing w:val="0"/>
+          <w:position w:val="0"/>
+          <w:sz w:val="22"/>
+          <w:shd w:fill="auto" w:val="clear"/>
+        </w:rPr>
+      </w:pPr>
+      <w:r>
+        <w:rPr>
+          <w:rFonts w:ascii="Calibri" w:hAnsi="Calibri" w:cs="Calibri" w:eastAsia="Calibri"/>
+          <w:color w:val="auto"/>
+          <w:spacing w:val="0"/>
+          <w:position w:val="0"/>
+          <w:sz w:val="22"/>
+          <w:shd w:fill="auto" w:val="clear"/>
+        </w:rPr>
+        <w:tab/>
         <w:t xml:space="preserve">id_reacao int,</w:t>
       </w:r>
     </w:p>
@@ -495,59 +811,64 @@
           <w:sz w:val="22"/>
           <w:shd w:fill="auto" w:val="clear"/>
         </w:rPr>
-        <w:t xml:space="preserve">primary key(codigo),</w:t>
-      </w:r>
-    </w:p>
-    <w:p>
-      <w:pPr>
-        <w:spacing w:before="0" w:after="0" w:line="240"/>
-        <w:ind w:right="0" w:left="0" w:firstLine="0"/>
-        <w:jc w:val="left"/>
-        <w:rPr>
-          <w:rFonts w:ascii="Calibri" w:hAnsi="Calibri" w:cs="Calibri" w:eastAsia="Calibri"/>
-          <w:color w:val="auto"/>
-          <w:spacing w:val="0"/>
-          <w:position w:val="0"/>
-          <w:sz w:val="22"/>
-          <w:shd w:fill="auto" w:val="clear"/>
-        </w:rPr>
-      </w:pPr>
-      <w:r>
-        <w:rPr>
-          <w:rFonts w:ascii="Calibri" w:hAnsi="Calibri" w:cs="Calibri" w:eastAsia="Calibri"/>
-          <w:color w:val="auto"/>
-          <w:spacing w:val="0"/>
-          <w:position w:val="0"/>
-          <w:sz w:val="22"/>
-          <w:shd w:fill="auto" w:val="clear"/>
-        </w:rPr>
-        <w:t xml:space="preserve">foreign key (id_reacao) references reacao(codigo),</w:t>
-      </w:r>
-    </w:p>
-    <w:p>
-      <w:pPr>
-        <w:spacing w:before="0" w:after="0" w:line="240"/>
-        <w:ind w:right="0" w:left="0" w:firstLine="0"/>
-        <w:jc w:val="left"/>
-        <w:rPr>
-          <w:rFonts w:ascii="Calibri" w:hAnsi="Calibri" w:cs="Calibri" w:eastAsia="Calibri"/>
-          <w:color w:val="auto"/>
-          <w:spacing w:val="0"/>
-          <w:position w:val="0"/>
-          <w:sz w:val="22"/>
-          <w:shd w:fill="auto" w:val="clear"/>
-        </w:rPr>
-      </w:pPr>
-      <w:r>
-        <w:rPr>
-          <w:rFonts w:ascii="Calibri" w:hAnsi="Calibri" w:cs="Calibri" w:eastAsia="Calibri"/>
-          <w:color w:val="auto"/>
-          <w:spacing w:val="0"/>
-          <w:position w:val="0"/>
-          <w:sz w:val="22"/>
-          <w:shd w:fill="auto" w:val="clear"/>
-        </w:rPr>
-        <w:t xml:space="preserve">foreing key (id_medicamentos) references medicamentos(codigo)</w:t>
+        <w:tab/>
+        <w:t xml:space="preserve">primary key(código),</w:t>
+        <w:br/>
+        <w:tab/>
+        <w:t xml:space="preserve">foreign key(id_fabricante) references fabricantes(codigo),</w:t>
+      </w:r>
+    </w:p>
+    <w:p>
+      <w:pPr>
+        <w:spacing w:before="0" w:after="0" w:line="240"/>
+        <w:ind w:right="0" w:left="0" w:firstLine="0"/>
+        <w:jc w:val="left"/>
+        <w:rPr>
+          <w:rFonts w:ascii="Calibri" w:hAnsi="Calibri" w:cs="Calibri" w:eastAsia="Calibri"/>
+          <w:color w:val="auto"/>
+          <w:spacing w:val="0"/>
+          <w:position w:val="0"/>
+          <w:sz w:val="22"/>
+          <w:shd w:fill="auto" w:val="clear"/>
+        </w:rPr>
+      </w:pPr>
+      <w:r>
+        <w:rPr>
+          <w:rFonts w:ascii="Calibri" w:hAnsi="Calibri" w:cs="Calibri" w:eastAsia="Calibri"/>
+          <w:color w:val="auto"/>
+          <w:spacing w:val="0"/>
+          <w:position w:val="0"/>
+          <w:sz w:val="22"/>
+          <w:shd w:fill="auto" w:val="clear"/>
+        </w:rPr>
+        <w:tab/>
+        <w:t xml:space="preserve">foreign key(id_principioativo)references principioativo(codigo),</w:t>
+      </w:r>
+    </w:p>
+    <w:p>
+      <w:pPr>
+        <w:spacing w:before="0" w:after="0" w:line="240"/>
+        <w:ind w:right="0" w:left="0" w:firstLine="708"/>
+        <w:jc w:val="left"/>
+        <w:rPr>
+          <w:rFonts w:ascii="Calibri" w:hAnsi="Calibri" w:cs="Calibri" w:eastAsia="Calibri"/>
+          <w:color w:val="auto"/>
+          <w:spacing w:val="0"/>
+          <w:position w:val="0"/>
+          <w:sz w:val="22"/>
+          <w:shd w:fill="auto" w:val="clear"/>
+        </w:rPr>
+      </w:pPr>
+      <w:r>
+        <w:rPr>
+          <w:rFonts w:ascii="Calibri" w:hAnsi="Calibri" w:cs="Calibri" w:eastAsia="Calibri"/>
+          <w:color w:val="auto"/>
+          <w:spacing w:val="0"/>
+          <w:position w:val="0"/>
+          <w:sz w:val="22"/>
+          <w:shd w:fill="auto" w:val="clear"/>
+        </w:rPr>
+        <w:t xml:space="preserve">foreign key (id_reacao) references reacoes(codigo)</w:t>
       </w:r>
     </w:p>
     <w:p>
@@ -575,6 +896,21 @@
         </w:rPr>
         <w:t xml:space="preserve">)</w:t>
       </w:r>
+    </w:p>
+    <w:p>
+      <w:pPr>
+        <w:spacing w:before="0" w:after="200" w:line="276"/>
+        <w:ind w:right="0" w:left="0" w:firstLine="0"/>
+        <w:jc w:val="left"/>
+        <w:rPr>
+          <w:rFonts w:ascii="Calibri" w:hAnsi="Calibri" w:cs="Calibri" w:eastAsia="Calibri"/>
+          <w:color w:val="auto"/>
+          <w:spacing w:val="0"/>
+          <w:position w:val="0"/>
+          <w:sz w:val="22"/>
+          <w:shd w:fill="auto" w:val="clear"/>
+        </w:rPr>
+      </w:pPr>
     </w:p>
   </w:body>
 </w:document>

</xml_diff>

<commit_message>
Ultima tabela do banco de dados, FABRICANTES
</commit_message>
<xml_diff>
--- a/Banco Dados/Estrutura Banco de Dados.docx
+++ b/Banco Dados/Estrutura Banco de Dados.docx
@@ -306,6 +306,80 @@
           <w:rFonts w:ascii="Calibri" w:eastAsia="Calibri" w:hAnsi="Calibri" w:cs="Calibri"/>
         </w:rPr>
       </w:pPr>
+      <w:proofErr w:type="gramStart"/>
+      <w:r>
+        <w:rPr>
+          <w:rFonts w:ascii="Calibri" w:eastAsia="Calibri" w:hAnsi="Calibri" w:cs="Calibri"/>
+        </w:rPr>
+        <w:t>id_pa1</w:t>
+      </w:r>
+      <w:proofErr w:type="gramEnd"/>
+      <w:r>
+        <w:rPr>
+          <w:rFonts w:ascii="Calibri" w:eastAsia="Calibri" w:hAnsi="Calibri" w:cs="Calibri"/>
+        </w:rPr>
+        <w:t xml:space="preserve"> </w:t>
+      </w:r>
+      <w:proofErr w:type="spellStart"/>
+      <w:r>
+        <w:rPr>
+          <w:rFonts w:ascii="Calibri" w:eastAsia="Calibri" w:hAnsi="Calibri" w:cs="Calibri"/>
+        </w:rPr>
+        <w:t>int</w:t>
+      </w:r>
+      <w:proofErr w:type="spellEnd"/>
+      <w:r>
+        <w:rPr>
+          <w:rFonts w:ascii="Calibri" w:eastAsia="Calibri" w:hAnsi="Calibri" w:cs="Calibri"/>
+        </w:rPr>
+        <w:t>,</w:t>
+      </w:r>
+    </w:p>
+    <w:p>
+      <w:pPr>
+        <w:spacing w:after="0" w:line="240" w:lineRule="auto"/>
+        <w:ind w:firstLine="708"/>
+        <w:rPr>
+          <w:rFonts w:ascii="Calibri" w:eastAsia="Calibri" w:hAnsi="Calibri" w:cs="Calibri"/>
+        </w:rPr>
+      </w:pPr>
+      <w:proofErr w:type="gramStart"/>
+      <w:r>
+        <w:rPr>
+          <w:rFonts w:ascii="Calibri" w:eastAsia="Calibri" w:hAnsi="Calibri" w:cs="Calibri"/>
+        </w:rPr>
+        <w:t>id_pa2</w:t>
+      </w:r>
+      <w:proofErr w:type="gramEnd"/>
+      <w:r>
+        <w:rPr>
+          <w:rFonts w:ascii="Calibri" w:eastAsia="Calibri" w:hAnsi="Calibri" w:cs="Calibri"/>
+        </w:rPr>
+        <w:t xml:space="preserve"> </w:t>
+      </w:r>
+      <w:proofErr w:type="spellStart"/>
+      <w:r>
+        <w:rPr>
+          <w:rFonts w:ascii="Calibri" w:eastAsia="Calibri" w:hAnsi="Calibri" w:cs="Calibri"/>
+        </w:rPr>
+        <w:t>int</w:t>
+      </w:r>
+      <w:proofErr w:type="spellEnd"/>
+      <w:r>
+        <w:rPr>
+          <w:rFonts w:ascii="Calibri" w:eastAsia="Calibri" w:hAnsi="Calibri" w:cs="Calibri"/>
+        </w:rPr>
+        <w:t>,</w:t>
+      </w:r>
+    </w:p>
+    <w:p>
+      <w:pPr>
+        <w:spacing w:after="0" w:line="240" w:lineRule="auto"/>
+        <w:ind w:firstLine="708"/>
+        <w:rPr>
+          <w:rFonts w:ascii="Calibri" w:eastAsia="Calibri" w:hAnsi="Calibri" w:cs="Calibri"/>
+        </w:rPr>
+      </w:pPr>
       <w:proofErr w:type="spellStart"/>
       <w:proofErr w:type="gramStart"/>
       <w:r>
@@ -335,6 +409,175 @@
           <w:rFonts w:ascii="Calibri" w:eastAsia="Calibri" w:hAnsi="Calibri" w:cs="Calibri"/>
         </w:rPr>
         <w:t xml:space="preserve"> (</w:t>
+      </w:r>
+      <w:proofErr w:type="spellStart"/>
+      <w:r>
+        <w:rPr>
+          <w:rFonts w:ascii="Calibri" w:eastAsia="Calibri" w:hAnsi="Calibri" w:cs="Calibri"/>
+        </w:rPr>
+        <w:t>codigo</w:t>
+      </w:r>
+      <w:proofErr w:type="spellEnd"/>
+      <w:r>
+        <w:rPr>
+          <w:rFonts w:ascii="Calibri" w:eastAsia="Calibri" w:hAnsi="Calibri" w:cs="Calibri"/>
+        </w:rPr>
+        <w:t>)</w:t>
+      </w:r>
+      <w:r>
+        <w:rPr>
+          <w:rFonts w:ascii="Calibri" w:eastAsia="Calibri" w:hAnsi="Calibri" w:cs="Calibri"/>
+        </w:rPr>
+        <w:t>,</w:t>
+      </w:r>
+    </w:p>
+    <w:p>
+      <w:pPr>
+        <w:spacing w:after="0" w:line="240" w:lineRule="auto"/>
+        <w:ind w:firstLine="708"/>
+        <w:rPr>
+          <w:rFonts w:ascii="Calibri" w:eastAsia="Calibri" w:hAnsi="Calibri" w:cs="Calibri"/>
+        </w:rPr>
+      </w:pPr>
+      <w:proofErr w:type="spellStart"/>
+      <w:proofErr w:type="gramStart"/>
+      <w:r>
+        <w:rPr>
+          <w:rFonts w:ascii="Calibri" w:eastAsia="Calibri" w:hAnsi="Calibri" w:cs="Calibri"/>
+        </w:rPr>
+        <w:t>foreign</w:t>
+      </w:r>
+      <w:proofErr w:type="spellEnd"/>
+      <w:proofErr w:type="gramEnd"/>
+      <w:r>
+        <w:rPr>
+          <w:rFonts w:ascii="Calibri" w:eastAsia="Calibri" w:hAnsi="Calibri" w:cs="Calibri"/>
+        </w:rPr>
+        <w:t xml:space="preserve"> </w:t>
+      </w:r>
+      <w:proofErr w:type="spellStart"/>
+      <w:r>
+        <w:rPr>
+          <w:rFonts w:ascii="Calibri" w:eastAsia="Calibri" w:hAnsi="Calibri" w:cs="Calibri"/>
+        </w:rPr>
+        <w:t>key</w:t>
+      </w:r>
+      <w:proofErr w:type="spellEnd"/>
+      <w:r>
+        <w:rPr>
+          <w:rFonts w:ascii="Calibri" w:eastAsia="Calibri" w:hAnsi="Calibri" w:cs="Calibri"/>
+        </w:rPr>
+        <w:t xml:space="preserve"> (id_pa1) </w:t>
+      </w:r>
+      <w:proofErr w:type="spellStart"/>
+      <w:r>
+        <w:rPr>
+          <w:rFonts w:ascii="Calibri" w:eastAsia="Calibri" w:hAnsi="Calibri" w:cs="Calibri"/>
+        </w:rPr>
+        <w:t>references</w:t>
+      </w:r>
+      <w:proofErr w:type="spellEnd"/>
+      <w:r>
+        <w:rPr>
+          <w:rFonts w:ascii="Calibri" w:eastAsia="Calibri" w:hAnsi="Calibri" w:cs="Calibri"/>
+        </w:rPr>
+        <w:t xml:space="preserve"> </w:t>
+      </w:r>
+      <w:proofErr w:type="spellStart"/>
+      <w:r>
+        <w:rPr>
+          <w:rFonts w:ascii="Calibri" w:eastAsia="Calibri" w:hAnsi="Calibri" w:cs="Calibri"/>
+        </w:rPr>
+        <w:t>principiosativos</w:t>
+      </w:r>
+      <w:proofErr w:type="spellEnd"/>
+      <w:r>
+        <w:rPr>
+          <w:rFonts w:ascii="Calibri" w:eastAsia="Calibri" w:hAnsi="Calibri" w:cs="Calibri"/>
+        </w:rPr>
+        <w:t xml:space="preserve"> (</w:t>
+      </w:r>
+      <w:proofErr w:type="spellStart"/>
+      <w:r>
+        <w:rPr>
+          <w:rFonts w:ascii="Calibri" w:eastAsia="Calibri" w:hAnsi="Calibri" w:cs="Calibri"/>
+        </w:rPr>
+        <w:t>codigo</w:t>
+      </w:r>
+      <w:proofErr w:type="spellEnd"/>
+      <w:r>
+        <w:rPr>
+          <w:rFonts w:ascii="Calibri" w:eastAsia="Calibri" w:hAnsi="Calibri" w:cs="Calibri"/>
+        </w:rPr>
+        <w:t>),</w:t>
+      </w:r>
+    </w:p>
+    <w:p>
+      <w:pPr>
+        <w:spacing w:after="0" w:line="240" w:lineRule="auto"/>
+        <w:ind w:firstLine="708"/>
+        <w:rPr>
+          <w:rFonts w:ascii="Calibri" w:eastAsia="Calibri" w:hAnsi="Calibri" w:cs="Calibri"/>
+        </w:rPr>
+      </w:pPr>
+      <w:proofErr w:type="spellStart"/>
+      <w:proofErr w:type="gramStart"/>
+      <w:r>
+        <w:rPr>
+          <w:rFonts w:ascii="Calibri" w:eastAsia="Calibri" w:hAnsi="Calibri" w:cs="Calibri"/>
+        </w:rPr>
+        <w:t>foreign</w:t>
+      </w:r>
+      <w:proofErr w:type="spellEnd"/>
+      <w:proofErr w:type="gramEnd"/>
+      <w:r>
+        <w:rPr>
+          <w:rFonts w:ascii="Calibri" w:eastAsia="Calibri" w:hAnsi="Calibri" w:cs="Calibri"/>
+        </w:rPr>
+        <w:t xml:space="preserve"> </w:t>
+      </w:r>
+      <w:proofErr w:type="spellStart"/>
+      <w:r>
+        <w:rPr>
+          <w:rFonts w:ascii="Calibri" w:eastAsia="Calibri" w:hAnsi="Calibri" w:cs="Calibri"/>
+        </w:rPr>
+        <w:t>key</w:t>
+      </w:r>
+      <w:proofErr w:type="spellEnd"/>
+      <w:r>
+        <w:rPr>
+          <w:rFonts w:ascii="Calibri" w:eastAsia="Calibri" w:hAnsi="Calibri" w:cs="Calibri"/>
+        </w:rPr>
+        <w:t xml:space="preserve"> (id_pa2) </w:t>
+      </w:r>
+      <w:proofErr w:type="spellStart"/>
+      <w:r>
+        <w:rPr>
+          <w:rFonts w:ascii="Calibri" w:eastAsia="Calibri" w:hAnsi="Calibri" w:cs="Calibri"/>
+        </w:rPr>
+        <w:t>references</w:t>
+      </w:r>
+      <w:proofErr w:type="spellEnd"/>
+      <w:r>
+        <w:rPr>
+          <w:rFonts w:ascii="Calibri" w:eastAsia="Calibri" w:hAnsi="Calibri" w:cs="Calibri"/>
+        </w:rPr>
+        <w:tab/>
+        <w:t xml:space="preserve"> </w:t>
+      </w:r>
+      <w:proofErr w:type="spellStart"/>
+      <w:r>
+        <w:rPr>
+          <w:rFonts w:ascii="Calibri" w:eastAsia="Calibri" w:hAnsi="Calibri" w:cs="Calibri"/>
+        </w:rPr>
+        <w:t>principiosativos</w:t>
+      </w:r>
+      <w:proofErr w:type="spellEnd"/>
+      <w:r>
+        <w:rPr>
+          <w:rFonts w:ascii="Calibri" w:eastAsia="Calibri" w:hAnsi="Calibri" w:cs="Calibri"/>
+        </w:rPr>
+        <w:t>(</w:t>
       </w:r>
       <w:proofErr w:type="spellStart"/>
       <w:r>
@@ -577,84 +820,6 @@
         <w:rPr>
           <w:rFonts w:ascii="Calibri" w:eastAsia="Calibri" w:hAnsi="Calibri" w:cs="Calibri"/>
         </w:rPr>
-        <w:t>id_medicamentos</w:t>
-      </w:r>
-      <w:proofErr w:type="spellEnd"/>
-      <w:proofErr w:type="gramEnd"/>
-      <w:r>
-        <w:rPr>
-          <w:rFonts w:ascii="Calibri" w:eastAsia="Calibri" w:hAnsi="Calibri" w:cs="Calibri"/>
-        </w:rPr>
-        <w:t xml:space="preserve"> </w:t>
-      </w:r>
-      <w:proofErr w:type="spellStart"/>
-      <w:r>
-        <w:rPr>
-          <w:rFonts w:ascii="Calibri" w:eastAsia="Calibri" w:hAnsi="Calibri" w:cs="Calibri"/>
-        </w:rPr>
-        <w:t>int</w:t>
-      </w:r>
-      <w:proofErr w:type="spellEnd"/>
-      <w:r>
-        <w:rPr>
-          <w:rFonts w:ascii="Calibri" w:eastAsia="Calibri" w:hAnsi="Calibri" w:cs="Calibri"/>
-        </w:rPr>
-        <w:t>,</w:t>
-      </w:r>
-    </w:p>
-    <w:p>
-      <w:pPr>
-        <w:spacing w:after="0" w:line="240" w:lineRule="auto"/>
-        <w:ind w:firstLine="708"/>
-        <w:rPr>
-          <w:rFonts w:ascii="Calibri" w:eastAsia="Calibri" w:hAnsi="Calibri" w:cs="Calibri"/>
-        </w:rPr>
-      </w:pPr>
-      <w:proofErr w:type="spellStart"/>
-      <w:proofErr w:type="gramStart"/>
-      <w:r>
-        <w:rPr>
-          <w:rFonts w:ascii="Calibri" w:eastAsia="Calibri" w:hAnsi="Calibri" w:cs="Calibri"/>
-        </w:rPr>
-        <w:t>id_reacao</w:t>
-      </w:r>
-      <w:proofErr w:type="spellEnd"/>
-      <w:proofErr w:type="gramEnd"/>
-      <w:r>
-        <w:rPr>
-          <w:rFonts w:ascii="Calibri" w:eastAsia="Calibri" w:hAnsi="Calibri" w:cs="Calibri"/>
-        </w:rPr>
-        <w:t xml:space="preserve"> </w:t>
-      </w:r>
-      <w:proofErr w:type="spellStart"/>
-      <w:r>
-        <w:rPr>
-          <w:rFonts w:ascii="Calibri" w:eastAsia="Calibri" w:hAnsi="Calibri" w:cs="Calibri"/>
-        </w:rPr>
-        <w:t>int</w:t>
-      </w:r>
-      <w:proofErr w:type="spellEnd"/>
-      <w:r>
-        <w:rPr>
-          <w:rFonts w:ascii="Calibri" w:eastAsia="Calibri" w:hAnsi="Calibri" w:cs="Calibri"/>
-        </w:rPr>
-        <w:t>,</w:t>
-      </w:r>
-    </w:p>
-    <w:p>
-      <w:pPr>
-        <w:spacing w:after="0" w:line="240" w:lineRule="auto"/>
-        <w:ind w:firstLine="708"/>
-        <w:rPr>
-          <w:rFonts w:ascii="Calibri" w:eastAsia="Calibri" w:hAnsi="Calibri" w:cs="Calibri"/>
-        </w:rPr>
-      </w:pPr>
-      <w:proofErr w:type="spellStart"/>
-      <w:proofErr w:type="gramStart"/>
-      <w:r>
-        <w:rPr>
-          <w:rFonts w:ascii="Calibri" w:eastAsia="Calibri" w:hAnsi="Calibri" w:cs="Calibri"/>
-        </w:rPr>
         <w:t>primary</w:t>
       </w:r>
       <w:proofErr w:type="spellEnd"/>
@@ -692,194 +857,6 @@
           <w:rFonts w:ascii="Calibri" w:eastAsia="Calibri" w:hAnsi="Calibri" w:cs="Calibri"/>
         </w:rPr>
         <w:t>),</w:t>
-      </w:r>
-    </w:p>
-    <w:p>
-      <w:pPr>
-        <w:spacing w:after="0" w:line="240" w:lineRule="auto"/>
-        <w:ind w:firstLine="708"/>
-        <w:rPr>
-          <w:rFonts w:ascii="Calibri" w:eastAsia="Calibri" w:hAnsi="Calibri" w:cs="Calibri"/>
-        </w:rPr>
-      </w:pPr>
-      <w:proofErr w:type="spellStart"/>
-      <w:proofErr w:type="gramStart"/>
-      <w:r>
-        <w:rPr>
-          <w:rFonts w:ascii="Calibri" w:eastAsia="Calibri" w:hAnsi="Calibri" w:cs="Calibri"/>
-        </w:rPr>
-        <w:t>foreign</w:t>
-      </w:r>
-      <w:proofErr w:type="spellEnd"/>
-      <w:proofErr w:type="gramEnd"/>
-      <w:r>
-        <w:rPr>
-          <w:rFonts w:ascii="Calibri" w:eastAsia="Calibri" w:hAnsi="Calibri" w:cs="Calibri"/>
-        </w:rPr>
-        <w:t xml:space="preserve"> </w:t>
-      </w:r>
-      <w:proofErr w:type="spellStart"/>
-      <w:r>
-        <w:rPr>
-          <w:rFonts w:ascii="Calibri" w:eastAsia="Calibri" w:hAnsi="Calibri" w:cs="Calibri"/>
-        </w:rPr>
-        <w:t>key</w:t>
-      </w:r>
-      <w:proofErr w:type="spellEnd"/>
-      <w:r>
-        <w:rPr>
-          <w:rFonts w:ascii="Calibri" w:eastAsia="Calibri" w:hAnsi="Calibri" w:cs="Calibri"/>
-        </w:rPr>
-        <w:t xml:space="preserve"> (</w:t>
-      </w:r>
-      <w:proofErr w:type="spellStart"/>
-      <w:r>
-        <w:rPr>
-          <w:rFonts w:ascii="Calibri" w:eastAsia="Calibri" w:hAnsi="Calibri" w:cs="Calibri"/>
-        </w:rPr>
-        <w:t>id_reacao</w:t>
-      </w:r>
-      <w:proofErr w:type="spellEnd"/>
-      <w:r>
-        <w:rPr>
-          <w:rFonts w:ascii="Calibri" w:eastAsia="Calibri" w:hAnsi="Calibri" w:cs="Calibri"/>
-        </w:rPr>
-        <w:t xml:space="preserve">) </w:t>
-      </w:r>
-      <w:proofErr w:type="spellStart"/>
-      <w:r>
-        <w:rPr>
-          <w:rFonts w:ascii="Calibri" w:eastAsia="Calibri" w:hAnsi="Calibri" w:cs="Calibri"/>
-        </w:rPr>
-        <w:t>references</w:t>
-      </w:r>
-      <w:proofErr w:type="spellEnd"/>
-      <w:r>
-        <w:rPr>
-          <w:rFonts w:ascii="Calibri" w:eastAsia="Calibri" w:hAnsi="Calibri" w:cs="Calibri"/>
-        </w:rPr>
-        <w:t xml:space="preserve"> </w:t>
-      </w:r>
-      <w:proofErr w:type="spellStart"/>
-      <w:r>
-        <w:rPr>
-          <w:rFonts w:ascii="Calibri" w:eastAsia="Calibri" w:hAnsi="Calibri" w:cs="Calibri"/>
-        </w:rPr>
-        <w:t>reacao</w:t>
-      </w:r>
-      <w:proofErr w:type="spellEnd"/>
-      <w:r>
-        <w:rPr>
-          <w:rFonts w:ascii="Calibri" w:eastAsia="Calibri" w:hAnsi="Calibri" w:cs="Calibri"/>
-        </w:rPr>
-        <w:t>(</w:t>
-      </w:r>
-      <w:proofErr w:type="spellStart"/>
-      <w:r>
-        <w:rPr>
-          <w:rFonts w:ascii="Calibri" w:eastAsia="Calibri" w:hAnsi="Calibri" w:cs="Calibri"/>
-        </w:rPr>
-        <w:t>codigo</w:t>
-      </w:r>
-      <w:proofErr w:type="spellEnd"/>
-      <w:r>
-        <w:rPr>
-          <w:rFonts w:ascii="Calibri" w:eastAsia="Calibri" w:hAnsi="Calibri" w:cs="Calibri"/>
-        </w:rPr>
-        <w:t>),</w:t>
-      </w:r>
-    </w:p>
-    <w:p>
-      <w:pPr>
-        <w:spacing w:after="0" w:line="240" w:lineRule="auto"/>
-        <w:ind w:firstLine="708"/>
-        <w:rPr>
-          <w:rFonts w:ascii="Calibri" w:eastAsia="Calibri" w:hAnsi="Calibri" w:cs="Calibri"/>
-        </w:rPr>
-      </w:pPr>
-      <w:proofErr w:type="spellStart"/>
-      <w:proofErr w:type="gramStart"/>
-      <w:r>
-        <w:rPr>
-          <w:rFonts w:ascii="Calibri" w:eastAsia="Calibri" w:hAnsi="Calibri" w:cs="Calibri"/>
-        </w:rPr>
-        <w:t>forei</w:t>
-      </w:r>
-      <w:r>
-        <w:rPr>
-          <w:rFonts w:ascii="Calibri" w:eastAsia="Calibri" w:hAnsi="Calibri" w:cs="Calibri"/>
-        </w:rPr>
-        <w:t>g</w:t>
-      </w:r>
-      <w:r>
-        <w:rPr>
-          <w:rFonts w:ascii="Calibri" w:eastAsia="Calibri" w:hAnsi="Calibri" w:cs="Calibri"/>
-        </w:rPr>
-        <w:t>n</w:t>
-      </w:r>
-      <w:proofErr w:type="spellEnd"/>
-      <w:proofErr w:type="gramEnd"/>
-      <w:r>
-        <w:rPr>
-          <w:rFonts w:ascii="Calibri" w:eastAsia="Calibri" w:hAnsi="Calibri" w:cs="Calibri"/>
-        </w:rPr>
-        <w:t xml:space="preserve"> </w:t>
-      </w:r>
-      <w:proofErr w:type="spellStart"/>
-      <w:r>
-        <w:rPr>
-          <w:rFonts w:ascii="Calibri" w:eastAsia="Calibri" w:hAnsi="Calibri" w:cs="Calibri"/>
-        </w:rPr>
-        <w:t>key</w:t>
-      </w:r>
-      <w:proofErr w:type="spellEnd"/>
-      <w:r>
-        <w:rPr>
-          <w:rFonts w:ascii="Calibri" w:eastAsia="Calibri" w:hAnsi="Calibri" w:cs="Calibri"/>
-        </w:rPr>
-        <w:t xml:space="preserve"> (</w:t>
-      </w:r>
-      <w:proofErr w:type="spellStart"/>
-      <w:r>
-        <w:rPr>
-          <w:rFonts w:ascii="Calibri" w:eastAsia="Calibri" w:hAnsi="Calibri" w:cs="Calibri"/>
-        </w:rPr>
-        <w:t>id_medicamentos</w:t>
-      </w:r>
-      <w:proofErr w:type="spellEnd"/>
-      <w:r>
-        <w:rPr>
-          <w:rFonts w:ascii="Calibri" w:eastAsia="Calibri" w:hAnsi="Calibri" w:cs="Calibri"/>
-        </w:rPr>
-        <w:t xml:space="preserve">) </w:t>
-      </w:r>
-      <w:proofErr w:type="spellStart"/>
-      <w:r>
-        <w:rPr>
-          <w:rFonts w:ascii="Calibri" w:eastAsia="Calibri" w:hAnsi="Calibri" w:cs="Calibri"/>
-        </w:rPr>
-        <w:t>references</w:t>
-      </w:r>
-      <w:proofErr w:type="spellEnd"/>
-      <w:r>
-        <w:rPr>
-          <w:rFonts w:ascii="Calibri" w:eastAsia="Calibri" w:hAnsi="Calibri" w:cs="Calibri"/>
-        </w:rPr>
-        <w:t xml:space="preserve"> medicamentos(</w:t>
-      </w:r>
-      <w:proofErr w:type="spellStart"/>
-      <w:r>
-        <w:rPr>
-          <w:rFonts w:ascii="Calibri" w:eastAsia="Calibri" w:hAnsi="Calibri" w:cs="Calibri"/>
-        </w:rPr>
-        <w:t>codigo</w:t>
-      </w:r>
-      <w:proofErr w:type="spellEnd"/>
-      <w:r>
-        <w:rPr>
-          <w:rFonts w:ascii="Calibri" w:eastAsia="Calibri" w:hAnsi="Calibri" w:cs="Calibri"/>
-        </w:rPr>
-        <w:t>)</w:t>
       </w:r>
     </w:p>
     <w:p>
@@ -921,84 +898,806 @@
           <w:b/>
           <w:sz w:val="28"/>
         </w:rPr>
-        <w:t>2ª Semana – 08/06/2011 à 14/06/2011</w:t>
-      </w:r>
-    </w:p>
-    <w:p>
-      <w:pPr>
-        <w:spacing w:after="0" w:line="240" w:lineRule="auto"/>
+        <w:t xml:space="preserve">2ª </w:t>
+      </w:r>
+      <w:r>
         <w:rPr>
           <w:rFonts w:ascii="Calibri" w:eastAsia="Calibri" w:hAnsi="Calibri" w:cs="Calibri"/>
           <w:b/>
           <w:sz w:val="28"/>
         </w:rPr>
-      </w:pPr>
-    </w:p>
-    <w:p>
-      <w:pPr>
-        <w:spacing w:after="0" w:line="240" w:lineRule="auto"/>
-        <w:rPr>
-          <w:rFonts w:ascii="Calibri" w:eastAsia="Calibri" w:hAnsi="Calibri" w:cs="Calibri"/>
-        </w:rPr>
-      </w:pPr>
+        <w:t xml:space="preserve">e 3ª </w:t>
+      </w:r>
+      <w:r>
+        <w:rPr>
+          <w:rFonts w:ascii="Calibri" w:eastAsia="Calibri" w:hAnsi="Calibri" w:cs="Calibri"/>
+          <w:b/>
+          <w:sz w:val="28"/>
+        </w:rPr>
+        <w:t>Semana – 08/06/2011 à 14/06/2011</w:t>
+      </w:r>
+      <w:r>
+        <w:rPr>
+          <w:rFonts w:ascii="Calibri" w:eastAsia="Calibri" w:hAnsi="Calibri" w:cs="Calibri"/>
+          <w:b/>
+          <w:sz w:val="28"/>
+        </w:rPr>
+        <w:t xml:space="preserve"> – 14/06/2011 à 21/06/2011</w:t>
+      </w:r>
+    </w:p>
+    <w:p>
+      <w:pPr>
+        <w:spacing w:after="0" w:line="240" w:lineRule="auto"/>
+        <w:rPr>
+          <w:rFonts w:ascii="Calibri" w:eastAsia="Calibri" w:hAnsi="Calibri" w:cs="Calibri"/>
+          <w:b/>
+          <w:sz w:val="28"/>
+        </w:rPr>
+      </w:pPr>
+    </w:p>
+    <w:p>
+      <w:pPr>
+        <w:spacing w:after="0" w:line="240" w:lineRule="auto"/>
+        <w:rPr>
+          <w:rFonts w:ascii="Calibri" w:eastAsia="Calibri" w:hAnsi="Calibri" w:cs="Calibri"/>
+        </w:rPr>
+      </w:pPr>
+      <w:proofErr w:type="spellStart"/>
+      <w:r>
+        <w:rPr>
+          <w:rFonts w:ascii="Calibri" w:eastAsia="Calibri" w:hAnsi="Calibri" w:cs="Calibri"/>
+        </w:rPr>
+        <w:t>Create</w:t>
+      </w:r>
+      <w:proofErr w:type="spellEnd"/>
+      <w:r>
+        <w:rPr>
+          <w:rFonts w:ascii="Calibri" w:eastAsia="Calibri" w:hAnsi="Calibri" w:cs="Calibri"/>
+        </w:rPr>
+        <w:t xml:space="preserve"> </w:t>
+      </w:r>
+      <w:proofErr w:type="spellStart"/>
+      <w:r>
+        <w:rPr>
+          <w:rFonts w:ascii="Calibri" w:eastAsia="Calibri" w:hAnsi="Calibri" w:cs="Calibri"/>
+        </w:rPr>
+        <w:t>table</w:t>
+      </w:r>
+      <w:proofErr w:type="spellEnd"/>
+      <w:r>
+        <w:rPr>
+          <w:rFonts w:ascii="Calibri" w:eastAsia="Calibri" w:hAnsi="Calibri" w:cs="Calibri"/>
+        </w:rPr>
+        <w:t xml:space="preserve"> </w:t>
+      </w:r>
+      <w:proofErr w:type="gramStart"/>
+      <w:r>
+        <w:rPr>
+          <w:rFonts w:ascii="Calibri" w:eastAsia="Calibri" w:hAnsi="Calibri" w:cs="Calibri"/>
+        </w:rPr>
+        <w:t>medicamento</w:t>
+      </w:r>
+      <w:r>
+        <w:rPr>
+          <w:rFonts w:ascii="Calibri" w:eastAsia="Calibri" w:hAnsi="Calibri" w:cs="Calibri"/>
+        </w:rPr>
+        <w:t>s</w:t>
+      </w:r>
+      <w:r>
+        <w:rPr>
+          <w:rFonts w:ascii="Calibri" w:eastAsia="Calibri" w:hAnsi="Calibri" w:cs="Calibri"/>
+        </w:rPr>
+        <w:t>(</w:t>
+      </w:r>
+      <w:proofErr w:type="gramEnd"/>
+    </w:p>
+    <w:p>
+      <w:pPr>
+        <w:spacing w:after="0" w:line="240" w:lineRule="auto"/>
+        <w:rPr>
+          <w:rFonts w:ascii="Calibri" w:eastAsia="Calibri" w:hAnsi="Calibri" w:cs="Calibri"/>
+        </w:rPr>
+      </w:pPr>
+      <w:r>
+        <w:rPr>
+          <w:rFonts w:ascii="Calibri" w:eastAsia="Calibri" w:hAnsi="Calibri" w:cs="Calibri"/>
+        </w:rPr>
+        <w:tab/>
+      </w:r>
+      <w:proofErr w:type="spellStart"/>
+      <w:proofErr w:type="gramStart"/>
+      <w:r>
+        <w:rPr>
+          <w:rFonts w:ascii="Calibri" w:eastAsia="Calibri" w:hAnsi="Calibri" w:cs="Calibri"/>
+        </w:rPr>
+        <w:t>codigo</w:t>
+      </w:r>
+      <w:proofErr w:type="spellEnd"/>
+      <w:proofErr w:type="gramEnd"/>
+      <w:r>
+        <w:rPr>
+          <w:rFonts w:ascii="Calibri" w:eastAsia="Calibri" w:hAnsi="Calibri" w:cs="Calibri"/>
+        </w:rPr>
+        <w:t xml:space="preserve"> </w:t>
+      </w:r>
+      <w:proofErr w:type="spellStart"/>
+      <w:r>
+        <w:rPr>
+          <w:rFonts w:ascii="Calibri" w:eastAsia="Calibri" w:hAnsi="Calibri" w:cs="Calibri"/>
+        </w:rPr>
+        <w:t>int</w:t>
+      </w:r>
+      <w:proofErr w:type="spellEnd"/>
+      <w:r>
+        <w:rPr>
+          <w:rFonts w:ascii="Calibri" w:eastAsia="Calibri" w:hAnsi="Calibri" w:cs="Calibri"/>
+        </w:rPr>
+        <w:t xml:space="preserve"> </w:t>
+      </w:r>
+      <w:proofErr w:type="spellStart"/>
+      <w:r>
+        <w:rPr>
+          <w:rFonts w:ascii="Calibri" w:eastAsia="Calibri" w:hAnsi="Calibri" w:cs="Calibri"/>
+        </w:rPr>
+        <w:t>not</w:t>
+      </w:r>
+      <w:proofErr w:type="spellEnd"/>
+      <w:r>
+        <w:rPr>
+          <w:rFonts w:ascii="Calibri" w:eastAsia="Calibri" w:hAnsi="Calibri" w:cs="Calibri"/>
+        </w:rPr>
+        <w:t xml:space="preserve"> </w:t>
+      </w:r>
+      <w:proofErr w:type="spellStart"/>
+      <w:r>
+        <w:rPr>
+          <w:rFonts w:ascii="Calibri" w:eastAsia="Calibri" w:hAnsi="Calibri" w:cs="Calibri"/>
+        </w:rPr>
+        <w:t>null</w:t>
+      </w:r>
+      <w:proofErr w:type="spellEnd"/>
+      <w:r>
+        <w:rPr>
+          <w:rFonts w:ascii="Calibri" w:eastAsia="Calibri" w:hAnsi="Calibri" w:cs="Calibri"/>
+        </w:rPr>
+        <w:t>,</w:t>
+      </w:r>
+    </w:p>
+    <w:p>
+      <w:pPr>
+        <w:spacing w:after="0" w:line="240" w:lineRule="auto"/>
+        <w:rPr>
+          <w:rFonts w:ascii="Calibri" w:eastAsia="Calibri" w:hAnsi="Calibri" w:cs="Calibri"/>
+        </w:rPr>
+      </w:pPr>
+      <w:r>
+        <w:rPr>
+          <w:rFonts w:ascii="Calibri" w:eastAsia="Calibri" w:hAnsi="Calibri" w:cs="Calibri"/>
+        </w:rPr>
+        <w:tab/>
+      </w:r>
+      <w:proofErr w:type="gramStart"/>
+      <w:r>
+        <w:rPr>
+          <w:rFonts w:ascii="Calibri" w:eastAsia="Calibri" w:hAnsi="Calibri" w:cs="Calibri"/>
+        </w:rPr>
+        <w:t>nome</w:t>
+      </w:r>
+      <w:proofErr w:type="gramEnd"/>
+      <w:r>
+        <w:rPr>
+          <w:rFonts w:ascii="Calibri" w:eastAsia="Calibri" w:hAnsi="Calibri" w:cs="Calibri"/>
+        </w:rPr>
+        <w:t xml:space="preserve"> </w:t>
+      </w:r>
+      <w:proofErr w:type="spellStart"/>
+      <w:r>
+        <w:rPr>
+          <w:rFonts w:ascii="Calibri" w:eastAsia="Calibri" w:hAnsi="Calibri" w:cs="Calibri"/>
+        </w:rPr>
+        <w:t>varchar</w:t>
+      </w:r>
+      <w:proofErr w:type="spellEnd"/>
+      <w:r>
+        <w:rPr>
+          <w:rFonts w:ascii="Calibri" w:eastAsia="Calibri" w:hAnsi="Calibri" w:cs="Calibri"/>
+        </w:rPr>
+        <w:t>(200),</w:t>
+      </w:r>
+    </w:p>
+    <w:p>
+      <w:pPr>
+        <w:spacing w:after="0" w:line="240" w:lineRule="auto"/>
+        <w:rPr>
+          <w:rFonts w:ascii="Calibri" w:eastAsia="Calibri" w:hAnsi="Calibri" w:cs="Calibri"/>
+        </w:rPr>
+      </w:pPr>
+      <w:r>
+        <w:rPr>
+          <w:rFonts w:ascii="Calibri" w:eastAsia="Calibri" w:hAnsi="Calibri" w:cs="Calibri"/>
+        </w:rPr>
+        <w:tab/>
+      </w:r>
+      <w:proofErr w:type="spellStart"/>
+      <w:proofErr w:type="gramStart"/>
+      <w:r>
+        <w:rPr>
+          <w:rFonts w:ascii="Calibri" w:eastAsia="Calibri" w:hAnsi="Calibri" w:cs="Calibri"/>
+        </w:rPr>
+        <w:t>id_fabricante</w:t>
+      </w:r>
+      <w:proofErr w:type="spellEnd"/>
+      <w:proofErr w:type="gramEnd"/>
+      <w:r>
+        <w:rPr>
+          <w:rFonts w:ascii="Calibri" w:eastAsia="Calibri" w:hAnsi="Calibri" w:cs="Calibri"/>
+        </w:rPr>
+        <w:t xml:space="preserve"> </w:t>
+      </w:r>
+      <w:proofErr w:type="spellStart"/>
+      <w:r>
+        <w:rPr>
+          <w:rFonts w:ascii="Calibri" w:eastAsia="Calibri" w:hAnsi="Calibri" w:cs="Calibri"/>
+        </w:rPr>
+        <w:t>int</w:t>
+      </w:r>
+      <w:proofErr w:type="spellEnd"/>
+      <w:r>
+        <w:rPr>
+          <w:rFonts w:ascii="Calibri" w:eastAsia="Calibri" w:hAnsi="Calibri" w:cs="Calibri"/>
+        </w:rPr>
+        <w:t>,</w:t>
+      </w:r>
+    </w:p>
+    <w:p>
+      <w:pPr>
+        <w:spacing w:after="0" w:line="240" w:lineRule="auto"/>
+        <w:rPr>
+          <w:rFonts w:ascii="Calibri" w:eastAsia="Calibri" w:hAnsi="Calibri" w:cs="Calibri"/>
+        </w:rPr>
+      </w:pPr>
+      <w:r>
+        <w:rPr>
+          <w:rFonts w:ascii="Calibri" w:eastAsia="Calibri" w:hAnsi="Calibri" w:cs="Calibri"/>
+        </w:rPr>
+        <w:tab/>
+      </w:r>
+      <w:proofErr w:type="spellStart"/>
+      <w:proofErr w:type="gramStart"/>
+      <w:r>
+        <w:rPr>
+          <w:rFonts w:ascii="Calibri" w:eastAsia="Calibri" w:hAnsi="Calibri" w:cs="Calibri"/>
+        </w:rPr>
+        <w:t>id_principioativo</w:t>
+      </w:r>
+      <w:proofErr w:type="spellEnd"/>
+      <w:proofErr w:type="gramEnd"/>
+      <w:r>
+        <w:rPr>
+          <w:rFonts w:ascii="Calibri" w:eastAsia="Calibri" w:hAnsi="Calibri" w:cs="Calibri"/>
+        </w:rPr>
+        <w:t xml:space="preserve"> </w:t>
+      </w:r>
+      <w:proofErr w:type="spellStart"/>
+      <w:r>
+        <w:rPr>
+          <w:rFonts w:ascii="Calibri" w:eastAsia="Calibri" w:hAnsi="Calibri" w:cs="Calibri"/>
+        </w:rPr>
+        <w:t>int</w:t>
+      </w:r>
+      <w:proofErr w:type="spellEnd"/>
+      <w:r>
+        <w:rPr>
+          <w:rFonts w:ascii="Calibri" w:eastAsia="Calibri" w:hAnsi="Calibri" w:cs="Calibri"/>
+        </w:rPr>
+        <w:t>,</w:t>
+      </w:r>
+    </w:p>
+    <w:p>
+      <w:pPr>
+        <w:spacing w:after="0" w:line="240" w:lineRule="auto"/>
+        <w:rPr>
+          <w:rFonts w:ascii="Calibri" w:eastAsia="Calibri" w:hAnsi="Calibri" w:cs="Calibri"/>
+        </w:rPr>
+      </w:pPr>
+      <w:r>
+        <w:rPr>
+          <w:rFonts w:ascii="Calibri" w:eastAsia="Calibri" w:hAnsi="Calibri" w:cs="Calibri"/>
+        </w:rPr>
+        <w:tab/>
+      </w:r>
+      <w:proofErr w:type="spellStart"/>
+      <w:proofErr w:type="gramStart"/>
+      <w:r>
+        <w:rPr>
+          <w:rFonts w:ascii="Calibri" w:eastAsia="Calibri" w:hAnsi="Calibri" w:cs="Calibri"/>
+        </w:rPr>
+        <w:t>id_reacao</w:t>
+      </w:r>
+      <w:proofErr w:type="spellEnd"/>
+      <w:proofErr w:type="gramEnd"/>
+      <w:r>
+        <w:rPr>
+          <w:rFonts w:ascii="Calibri" w:eastAsia="Calibri" w:hAnsi="Calibri" w:cs="Calibri"/>
+        </w:rPr>
+        <w:t xml:space="preserve"> </w:t>
+      </w:r>
+      <w:proofErr w:type="spellStart"/>
+      <w:r>
+        <w:rPr>
+          <w:rFonts w:ascii="Calibri" w:eastAsia="Calibri" w:hAnsi="Calibri" w:cs="Calibri"/>
+        </w:rPr>
+        <w:t>int</w:t>
+      </w:r>
+      <w:proofErr w:type="spellEnd"/>
+      <w:r>
+        <w:rPr>
+          <w:rFonts w:ascii="Calibri" w:eastAsia="Calibri" w:hAnsi="Calibri" w:cs="Calibri"/>
+        </w:rPr>
+        <w:t>,</w:t>
+      </w:r>
+    </w:p>
+    <w:p>
+      <w:pPr>
+        <w:spacing w:after="0" w:line="240" w:lineRule="auto"/>
+        <w:rPr>
+          <w:rFonts w:ascii="Calibri" w:eastAsia="Calibri" w:hAnsi="Calibri" w:cs="Calibri"/>
+        </w:rPr>
+      </w:pPr>
+      <w:r>
+        <w:rPr>
+          <w:rFonts w:ascii="Calibri" w:eastAsia="Calibri" w:hAnsi="Calibri" w:cs="Calibri"/>
+        </w:rPr>
+        <w:tab/>
+      </w:r>
+      <w:proofErr w:type="spellStart"/>
+      <w:proofErr w:type="gramStart"/>
+      <w:r>
+        <w:rPr>
+          <w:rFonts w:ascii="Calibri" w:eastAsia="Calibri" w:hAnsi="Calibri" w:cs="Calibri"/>
+        </w:rPr>
+        <w:t>primary</w:t>
+      </w:r>
+      <w:proofErr w:type="spellEnd"/>
+      <w:proofErr w:type="gramEnd"/>
+      <w:r>
+        <w:rPr>
+          <w:rFonts w:ascii="Calibri" w:eastAsia="Calibri" w:hAnsi="Calibri" w:cs="Calibri"/>
+        </w:rPr>
+        <w:t xml:space="preserve"> </w:t>
+      </w:r>
+      <w:proofErr w:type="spellStart"/>
+      <w:r>
+        <w:rPr>
+          <w:rFonts w:ascii="Calibri" w:eastAsia="Calibri" w:hAnsi="Calibri" w:cs="Calibri"/>
+        </w:rPr>
+        <w:t>key</w:t>
+      </w:r>
+      <w:proofErr w:type="spellEnd"/>
+      <w:r>
+        <w:rPr>
+          <w:rFonts w:ascii="Calibri" w:eastAsia="Calibri" w:hAnsi="Calibri" w:cs="Calibri"/>
+        </w:rPr>
+        <w:t>(código),</w:t>
+      </w:r>
+      <w:r>
+        <w:rPr>
+          <w:rFonts w:ascii="Calibri" w:eastAsia="Calibri" w:hAnsi="Calibri" w:cs="Calibri"/>
+        </w:rPr>
+        <w:br/>
+      </w:r>
+      <w:r>
+        <w:rPr>
+          <w:rFonts w:ascii="Calibri" w:eastAsia="Calibri" w:hAnsi="Calibri" w:cs="Calibri"/>
+        </w:rPr>
+        <w:tab/>
+      </w:r>
+      <w:proofErr w:type="spellStart"/>
+      <w:r>
+        <w:rPr>
+          <w:rFonts w:ascii="Calibri" w:eastAsia="Calibri" w:hAnsi="Calibri" w:cs="Calibri"/>
+        </w:rPr>
+        <w:t>foreign</w:t>
+      </w:r>
+      <w:proofErr w:type="spellEnd"/>
+      <w:r>
+        <w:rPr>
+          <w:rFonts w:ascii="Calibri" w:eastAsia="Calibri" w:hAnsi="Calibri" w:cs="Calibri"/>
+        </w:rPr>
+        <w:t xml:space="preserve"> </w:t>
+      </w:r>
+      <w:proofErr w:type="spellStart"/>
+      <w:r>
+        <w:rPr>
+          <w:rFonts w:ascii="Calibri" w:eastAsia="Calibri" w:hAnsi="Calibri" w:cs="Calibri"/>
+        </w:rPr>
+        <w:t>key</w:t>
+      </w:r>
+      <w:proofErr w:type="spellEnd"/>
+      <w:r>
+        <w:rPr>
+          <w:rFonts w:ascii="Calibri" w:eastAsia="Calibri" w:hAnsi="Calibri" w:cs="Calibri"/>
+        </w:rPr>
+        <w:t>(</w:t>
+      </w:r>
+      <w:proofErr w:type="spellStart"/>
+      <w:r>
+        <w:rPr>
+          <w:rFonts w:ascii="Calibri" w:eastAsia="Calibri" w:hAnsi="Calibri" w:cs="Calibri"/>
+        </w:rPr>
+        <w:t>id_fabricante</w:t>
+      </w:r>
+      <w:proofErr w:type="spellEnd"/>
+      <w:r>
+        <w:rPr>
+          <w:rFonts w:ascii="Calibri" w:eastAsia="Calibri" w:hAnsi="Calibri" w:cs="Calibri"/>
+        </w:rPr>
+        <w:t xml:space="preserve">) </w:t>
+      </w:r>
+      <w:proofErr w:type="spellStart"/>
+      <w:r>
+        <w:rPr>
+          <w:rFonts w:ascii="Calibri" w:eastAsia="Calibri" w:hAnsi="Calibri" w:cs="Calibri"/>
+        </w:rPr>
+        <w:t>references</w:t>
+      </w:r>
+      <w:proofErr w:type="spellEnd"/>
+      <w:r>
+        <w:rPr>
+          <w:rFonts w:ascii="Calibri" w:eastAsia="Calibri" w:hAnsi="Calibri" w:cs="Calibri"/>
+        </w:rPr>
+        <w:t xml:space="preserve"> fabricantes(</w:t>
+      </w:r>
+      <w:proofErr w:type="spellStart"/>
+      <w:r>
+        <w:rPr>
+          <w:rFonts w:ascii="Calibri" w:eastAsia="Calibri" w:hAnsi="Calibri" w:cs="Calibri"/>
+        </w:rPr>
+        <w:t>codigo</w:t>
+      </w:r>
+      <w:proofErr w:type="spellEnd"/>
+      <w:r>
+        <w:rPr>
+          <w:rFonts w:ascii="Calibri" w:eastAsia="Calibri" w:hAnsi="Calibri" w:cs="Calibri"/>
+        </w:rPr>
+        <w:t>),</w:t>
+      </w:r>
+    </w:p>
+    <w:p>
+      <w:pPr>
+        <w:spacing w:after="0" w:line="240" w:lineRule="auto"/>
+        <w:rPr>
+          <w:rFonts w:ascii="Calibri" w:eastAsia="Calibri" w:hAnsi="Calibri" w:cs="Calibri"/>
+        </w:rPr>
+      </w:pPr>
+      <w:r>
+        <w:rPr>
+          <w:rFonts w:ascii="Calibri" w:eastAsia="Calibri" w:hAnsi="Calibri" w:cs="Calibri"/>
+        </w:rPr>
+        <w:tab/>
+      </w:r>
+      <w:proofErr w:type="spellStart"/>
+      <w:proofErr w:type="gramStart"/>
+      <w:r>
+        <w:rPr>
+          <w:rFonts w:ascii="Calibri" w:eastAsia="Calibri" w:hAnsi="Calibri" w:cs="Calibri"/>
+        </w:rPr>
+        <w:t>foreign</w:t>
+      </w:r>
+      <w:proofErr w:type="spellEnd"/>
+      <w:proofErr w:type="gramEnd"/>
+      <w:r>
+        <w:rPr>
+          <w:rFonts w:ascii="Calibri" w:eastAsia="Calibri" w:hAnsi="Calibri" w:cs="Calibri"/>
+        </w:rPr>
+        <w:t xml:space="preserve"> </w:t>
+      </w:r>
+      <w:proofErr w:type="spellStart"/>
+      <w:r>
+        <w:rPr>
+          <w:rFonts w:ascii="Calibri" w:eastAsia="Calibri" w:hAnsi="Calibri" w:cs="Calibri"/>
+        </w:rPr>
+        <w:t>key</w:t>
+      </w:r>
+      <w:proofErr w:type="spellEnd"/>
+      <w:r>
+        <w:rPr>
+          <w:rFonts w:ascii="Calibri" w:eastAsia="Calibri" w:hAnsi="Calibri" w:cs="Calibri"/>
+        </w:rPr>
+        <w:t>(</w:t>
+      </w:r>
+      <w:proofErr w:type="spellStart"/>
+      <w:r>
+        <w:rPr>
+          <w:rFonts w:ascii="Calibri" w:eastAsia="Calibri" w:hAnsi="Calibri" w:cs="Calibri"/>
+        </w:rPr>
+        <w:t>id_principioativo</w:t>
+      </w:r>
+      <w:proofErr w:type="spellEnd"/>
+      <w:r>
+        <w:rPr>
+          <w:rFonts w:ascii="Calibri" w:eastAsia="Calibri" w:hAnsi="Calibri" w:cs="Calibri"/>
+        </w:rPr>
+        <w:t>)</w:t>
+      </w:r>
+      <w:proofErr w:type="spellStart"/>
+      <w:r>
+        <w:rPr>
+          <w:rFonts w:ascii="Calibri" w:eastAsia="Calibri" w:hAnsi="Calibri" w:cs="Calibri"/>
+        </w:rPr>
+        <w:t>references</w:t>
+      </w:r>
+      <w:proofErr w:type="spellEnd"/>
+      <w:r>
+        <w:rPr>
+          <w:rFonts w:ascii="Calibri" w:eastAsia="Calibri" w:hAnsi="Calibri" w:cs="Calibri"/>
+        </w:rPr>
+        <w:t xml:space="preserve"> </w:t>
+      </w:r>
+      <w:proofErr w:type="spellStart"/>
+      <w:r>
+        <w:rPr>
+          <w:rFonts w:ascii="Calibri" w:eastAsia="Calibri" w:hAnsi="Calibri" w:cs="Calibri"/>
+        </w:rPr>
+        <w:t>principioativo</w:t>
+      </w:r>
+      <w:proofErr w:type="spellEnd"/>
+      <w:r>
+        <w:rPr>
+          <w:rFonts w:ascii="Calibri" w:eastAsia="Calibri" w:hAnsi="Calibri" w:cs="Calibri"/>
+        </w:rPr>
+        <w:t>(</w:t>
+      </w:r>
+      <w:proofErr w:type="spellStart"/>
+      <w:r>
+        <w:rPr>
+          <w:rFonts w:ascii="Calibri" w:eastAsia="Calibri" w:hAnsi="Calibri" w:cs="Calibri"/>
+        </w:rPr>
+        <w:t>codigo</w:t>
+      </w:r>
+      <w:proofErr w:type="spellEnd"/>
+      <w:r>
+        <w:rPr>
+          <w:rFonts w:ascii="Calibri" w:eastAsia="Calibri" w:hAnsi="Calibri" w:cs="Calibri"/>
+        </w:rPr>
+        <w:t>),</w:t>
+      </w:r>
+    </w:p>
+    <w:p>
+      <w:pPr>
+        <w:spacing w:after="0" w:line="240" w:lineRule="auto"/>
+        <w:ind w:firstLine="708"/>
+        <w:rPr>
+          <w:rFonts w:ascii="Calibri" w:eastAsia="Calibri" w:hAnsi="Calibri" w:cs="Calibri"/>
+        </w:rPr>
+      </w:pPr>
+      <w:proofErr w:type="spellStart"/>
+      <w:proofErr w:type="gramStart"/>
+      <w:r>
+        <w:rPr>
+          <w:rFonts w:ascii="Calibri" w:eastAsia="Calibri" w:hAnsi="Calibri" w:cs="Calibri"/>
+        </w:rPr>
+        <w:t>foreign</w:t>
+      </w:r>
+      <w:proofErr w:type="spellEnd"/>
+      <w:proofErr w:type="gramEnd"/>
+      <w:r>
+        <w:rPr>
+          <w:rFonts w:ascii="Calibri" w:eastAsia="Calibri" w:hAnsi="Calibri" w:cs="Calibri"/>
+        </w:rPr>
+        <w:t xml:space="preserve"> </w:t>
+      </w:r>
+      <w:proofErr w:type="spellStart"/>
+      <w:r>
+        <w:rPr>
+          <w:rFonts w:ascii="Calibri" w:eastAsia="Calibri" w:hAnsi="Calibri" w:cs="Calibri"/>
+        </w:rPr>
+        <w:t>key</w:t>
+      </w:r>
+      <w:proofErr w:type="spellEnd"/>
+      <w:r>
+        <w:rPr>
+          <w:rFonts w:ascii="Calibri" w:eastAsia="Calibri" w:hAnsi="Calibri" w:cs="Calibri"/>
+        </w:rPr>
+        <w:t xml:space="preserve"> (</w:t>
+      </w:r>
+      <w:proofErr w:type="spellStart"/>
+      <w:r>
+        <w:rPr>
+          <w:rFonts w:ascii="Calibri" w:eastAsia="Calibri" w:hAnsi="Calibri" w:cs="Calibri"/>
+        </w:rPr>
+        <w:t>id_reacao</w:t>
+      </w:r>
+      <w:proofErr w:type="spellEnd"/>
+      <w:r>
+        <w:rPr>
+          <w:rFonts w:ascii="Calibri" w:eastAsia="Calibri" w:hAnsi="Calibri" w:cs="Calibri"/>
+        </w:rPr>
+        <w:t xml:space="preserve">) </w:t>
+      </w:r>
+      <w:proofErr w:type="spellStart"/>
+      <w:r>
+        <w:rPr>
+          <w:rFonts w:ascii="Calibri" w:eastAsia="Calibri" w:hAnsi="Calibri" w:cs="Calibri"/>
+        </w:rPr>
+        <w:t>references</w:t>
+      </w:r>
+      <w:proofErr w:type="spellEnd"/>
+      <w:r>
+        <w:rPr>
+          <w:rFonts w:ascii="Calibri" w:eastAsia="Calibri" w:hAnsi="Calibri" w:cs="Calibri"/>
+        </w:rPr>
+        <w:t xml:space="preserve"> </w:t>
+      </w:r>
+      <w:proofErr w:type="spellStart"/>
+      <w:r>
+        <w:rPr>
+          <w:rFonts w:ascii="Calibri" w:eastAsia="Calibri" w:hAnsi="Calibri" w:cs="Calibri"/>
+        </w:rPr>
+        <w:t>reacoes</w:t>
+      </w:r>
+      <w:proofErr w:type="spellEnd"/>
+      <w:r>
+        <w:rPr>
+          <w:rFonts w:ascii="Calibri" w:eastAsia="Calibri" w:hAnsi="Calibri" w:cs="Calibri"/>
+        </w:rPr>
+        <w:t>(</w:t>
+      </w:r>
+      <w:proofErr w:type="spellStart"/>
+      <w:r>
+        <w:rPr>
+          <w:rFonts w:ascii="Calibri" w:eastAsia="Calibri" w:hAnsi="Calibri" w:cs="Calibri"/>
+        </w:rPr>
+        <w:t>codigo</w:t>
+      </w:r>
+      <w:proofErr w:type="spellEnd"/>
+      <w:r>
+        <w:rPr>
+          <w:rFonts w:ascii="Calibri" w:eastAsia="Calibri" w:hAnsi="Calibri" w:cs="Calibri"/>
+        </w:rPr>
+        <w:t>)</w:t>
+      </w:r>
+    </w:p>
+    <w:p>
+      <w:pPr>
+        <w:spacing w:after="0" w:line="240" w:lineRule="auto"/>
+        <w:rPr>
+          <w:rFonts w:ascii="Calibri" w:eastAsia="Calibri" w:hAnsi="Calibri" w:cs="Calibri"/>
+        </w:rPr>
+      </w:pPr>
+      <w:proofErr w:type="gramStart"/>
+      <w:r>
+        <w:rPr>
+          <w:rFonts w:ascii="Calibri" w:eastAsia="Calibri" w:hAnsi="Calibri" w:cs="Calibri"/>
+        </w:rPr>
+        <w:t>)</w:t>
+      </w:r>
+      <w:proofErr w:type="gramEnd"/>
+    </w:p>
+    <w:p>
+      <w:pPr>
+        <w:tabs>
+          <w:tab w:val="left" w:pos="1890"/>
+        </w:tabs>
+        <w:spacing w:after="0" w:line="240" w:lineRule="auto"/>
+        <w:rPr>
+          <w:rFonts w:ascii="Calibri" w:eastAsia="Calibri" w:hAnsi="Calibri" w:cs="Calibri"/>
+          <w:color w:val="FF0000"/>
+        </w:rPr>
+      </w:pPr>
+      <w:r>
+        <w:rPr>
+          <w:rFonts w:ascii="Calibri" w:eastAsia="Calibri" w:hAnsi="Calibri" w:cs="Calibri"/>
+          <w:color w:val="FF0000"/>
+        </w:rPr>
+        <w:tab/>
+      </w:r>
+    </w:p>
+    <w:p>
+      <w:pPr>
+        <w:spacing w:after="0" w:line="240" w:lineRule="auto"/>
+        <w:rPr>
+          <w:rFonts w:ascii="Calibri" w:eastAsia="Calibri" w:hAnsi="Calibri" w:cs="Calibri"/>
+          <w:b/>
+          <w:sz w:val="28"/>
+          <w:szCs w:val="28"/>
+        </w:rPr>
+      </w:pPr>
+      <w:r>
+        <w:rPr>
+          <w:rFonts w:ascii="Calibri" w:eastAsia="Calibri" w:hAnsi="Calibri" w:cs="Calibri"/>
+          <w:b/>
+          <w:sz w:val="28"/>
+          <w:szCs w:val="28"/>
+        </w:rPr>
+        <w:t>4ª Semana – 21/06/2011 à 28/06/2011</w:t>
+      </w:r>
+    </w:p>
+    <w:p>
+      <w:pPr>
+        <w:spacing w:after="0" w:line="240" w:lineRule="auto"/>
+        <w:rPr>
+          <w:rFonts w:ascii="Calibri" w:eastAsia="Calibri" w:hAnsi="Calibri" w:cs="Calibri"/>
+        </w:rPr>
+      </w:pPr>
+    </w:p>
+    <w:p>
+      <w:pPr>
+        <w:spacing w:after="0" w:line="240" w:lineRule="auto"/>
+        <w:rPr>
+          <w:rFonts w:ascii="Calibri" w:eastAsia="Calibri" w:hAnsi="Calibri" w:cs="Calibri"/>
+        </w:rPr>
+      </w:pPr>
+      <w:proofErr w:type="spellStart"/>
+      <w:r>
+        <w:rPr>
+          <w:rFonts w:ascii="Calibri" w:eastAsia="Calibri" w:hAnsi="Calibri" w:cs="Calibri"/>
+        </w:rPr>
+        <w:t>Create</w:t>
+      </w:r>
+      <w:proofErr w:type="spellEnd"/>
+      <w:r>
+        <w:rPr>
+          <w:rFonts w:ascii="Calibri" w:eastAsia="Calibri" w:hAnsi="Calibri" w:cs="Calibri"/>
+        </w:rPr>
+        <w:t xml:space="preserve"> </w:t>
+      </w:r>
+      <w:proofErr w:type="spellStart"/>
+      <w:r>
+        <w:rPr>
+          <w:rFonts w:ascii="Calibri" w:eastAsia="Calibri" w:hAnsi="Calibri" w:cs="Calibri"/>
+        </w:rPr>
+        <w:t>table</w:t>
+      </w:r>
+      <w:proofErr w:type="spellEnd"/>
+      <w:r>
+        <w:rPr>
+          <w:rFonts w:ascii="Calibri" w:eastAsia="Calibri" w:hAnsi="Calibri" w:cs="Calibri"/>
+        </w:rPr>
+        <w:t xml:space="preserve"> </w:t>
+      </w:r>
+      <w:proofErr w:type="gramStart"/>
+      <w:r>
+        <w:rPr>
+          <w:rFonts w:ascii="Calibri" w:eastAsia="Calibri" w:hAnsi="Calibri" w:cs="Calibri"/>
+        </w:rPr>
+        <w:t>fabricante</w:t>
+      </w:r>
+      <w:r>
+        <w:rPr>
+          <w:rFonts w:ascii="Calibri" w:eastAsia="Calibri" w:hAnsi="Calibri" w:cs="Calibri"/>
+        </w:rPr>
+        <w:t>s</w:t>
+      </w:r>
       <w:bookmarkStart w:id="0" w:name="_GoBack"/>
-      <w:proofErr w:type="spellStart"/>
-      <w:r>
-        <w:rPr>
-          <w:rFonts w:ascii="Calibri" w:eastAsia="Calibri" w:hAnsi="Calibri" w:cs="Calibri"/>
-        </w:rPr>
-        <w:t>Create</w:t>
-      </w:r>
-      <w:proofErr w:type="spellEnd"/>
-      <w:r>
-        <w:rPr>
-          <w:rFonts w:ascii="Calibri" w:eastAsia="Calibri" w:hAnsi="Calibri" w:cs="Calibri"/>
-        </w:rPr>
-        <w:t xml:space="preserve"> </w:t>
-      </w:r>
-      <w:proofErr w:type="spellStart"/>
-      <w:r>
-        <w:rPr>
-          <w:rFonts w:ascii="Calibri" w:eastAsia="Calibri" w:hAnsi="Calibri" w:cs="Calibri"/>
-        </w:rPr>
-        <w:t>table</w:t>
-      </w:r>
-      <w:proofErr w:type="spellEnd"/>
-      <w:r>
-        <w:rPr>
-          <w:rFonts w:ascii="Calibri" w:eastAsia="Calibri" w:hAnsi="Calibri" w:cs="Calibri"/>
-        </w:rPr>
-        <w:t xml:space="preserve"> </w:t>
-      </w:r>
-      <w:proofErr w:type="gramStart"/>
-      <w:r>
-        <w:rPr>
-          <w:rFonts w:ascii="Calibri" w:eastAsia="Calibri" w:hAnsi="Calibri" w:cs="Calibri"/>
-        </w:rPr>
-        <w:t>medicamento(</w:t>
-      </w:r>
-      <w:proofErr w:type="gramEnd"/>
-    </w:p>
-    <w:p>
-      <w:pPr>
-        <w:spacing w:after="0" w:line="240" w:lineRule="auto"/>
-        <w:rPr>
-          <w:rFonts w:ascii="Calibri" w:eastAsia="Calibri" w:hAnsi="Calibri" w:cs="Calibri"/>
-        </w:rPr>
-      </w:pPr>
-      <w:r>
-        <w:rPr>
-          <w:rFonts w:ascii="Calibri" w:eastAsia="Calibri" w:hAnsi="Calibri" w:cs="Calibri"/>
-        </w:rPr>
-        <w:tab/>
-      </w:r>
-      <w:proofErr w:type="spellStart"/>
-      <w:proofErr w:type="gramStart"/>
-      <w:r>
-        <w:rPr>
-          <w:rFonts w:ascii="Calibri" w:eastAsia="Calibri" w:hAnsi="Calibri" w:cs="Calibri"/>
-        </w:rPr>
-        <w:t>codigo</w:t>
+      <w:bookmarkEnd w:id="0"/>
+      <w:r>
+        <w:rPr>
+          <w:rFonts w:ascii="Calibri" w:eastAsia="Calibri" w:hAnsi="Calibri" w:cs="Calibri"/>
+        </w:rPr>
+        <w:t>(</w:t>
+      </w:r>
+    </w:p>
+    <w:p>
+      <w:pPr>
+        <w:spacing w:after="0" w:line="240" w:lineRule="auto"/>
+        <w:ind w:firstLine="708"/>
+        <w:rPr>
+          <w:rFonts w:ascii="Calibri" w:eastAsia="Calibri" w:hAnsi="Calibri" w:cs="Calibri"/>
+        </w:rPr>
+      </w:pPr>
+      <w:proofErr w:type="spellStart"/>
+      <w:r>
+        <w:rPr>
+          <w:rFonts w:ascii="Calibri" w:eastAsia="Calibri" w:hAnsi="Calibri" w:cs="Calibri"/>
+        </w:rPr>
+        <w:t>co</w:t>
+      </w:r>
+      <w:r>
+        <w:rPr>
+          <w:rFonts w:ascii="Calibri" w:eastAsia="Calibri" w:hAnsi="Calibri" w:cs="Calibri"/>
+        </w:rPr>
+        <w:t>digo</w:t>
       </w:r>
       <w:proofErr w:type="spellEnd"/>
       <w:proofErr w:type="gramEnd"/>
@@ -1053,191 +1752,502 @@
     </w:p>
     <w:p>
       <w:pPr>
-        <w:spacing w:after="0" w:line="240" w:lineRule="auto"/>
-        <w:rPr>
-          <w:rFonts w:ascii="Calibri" w:eastAsia="Calibri" w:hAnsi="Calibri" w:cs="Calibri"/>
-        </w:rPr>
-      </w:pPr>
-      <w:r>
-        <w:rPr>
-          <w:rFonts w:ascii="Calibri" w:eastAsia="Calibri" w:hAnsi="Calibri" w:cs="Calibri"/>
-        </w:rPr>
-        <w:tab/>
-      </w:r>
-      <w:proofErr w:type="gramStart"/>
-      <w:r>
-        <w:rPr>
-          <w:rFonts w:ascii="Calibri" w:eastAsia="Calibri" w:hAnsi="Calibri" w:cs="Calibri"/>
-        </w:rPr>
-        <w:t>nome</w:t>
-      </w:r>
-      <w:proofErr w:type="gramEnd"/>
-      <w:r>
-        <w:rPr>
-          <w:rFonts w:ascii="Calibri" w:eastAsia="Calibri" w:hAnsi="Calibri" w:cs="Calibri"/>
-        </w:rPr>
-        <w:t xml:space="preserve"> </w:t>
-      </w:r>
-      <w:proofErr w:type="spellStart"/>
-      <w:r>
-        <w:rPr>
-          <w:rFonts w:ascii="Calibri" w:eastAsia="Calibri" w:hAnsi="Calibri" w:cs="Calibri"/>
+        <w:autoSpaceDE w:val="0"/>
+        <w:autoSpaceDN w:val="0"/>
+        <w:adjustRightInd w:val="0"/>
+        <w:spacing w:after="0" w:line="240" w:lineRule="auto"/>
+        <w:ind w:firstLine="708"/>
+        <w:rPr>
+          <w:rFonts w:ascii="Courier New" w:hAnsi="Courier New" w:cs="Courier New"/>
+          <w:sz w:val="20"/>
+          <w:szCs w:val="20"/>
+        </w:rPr>
+      </w:pPr>
+      <w:proofErr w:type="gramStart"/>
+      <w:r>
+        <w:rPr>
+          <w:rFonts w:ascii="Courier New" w:hAnsi="Courier New" w:cs="Courier New"/>
+          <w:sz w:val="20"/>
+          <w:szCs w:val="20"/>
+        </w:rPr>
+        <w:t>n</w:t>
+      </w:r>
+      <w:r>
+        <w:rPr>
+          <w:rFonts w:ascii="Courier New" w:hAnsi="Courier New" w:cs="Courier New"/>
+          <w:sz w:val="20"/>
+          <w:szCs w:val="20"/>
+        </w:rPr>
+        <w:t>ome</w:t>
+      </w:r>
+      <w:proofErr w:type="gramEnd"/>
+      <w:r>
+        <w:rPr>
+          <w:rFonts w:ascii="Courier New" w:hAnsi="Courier New" w:cs="Courier New"/>
+          <w:sz w:val="20"/>
+          <w:szCs w:val="20"/>
+        </w:rPr>
+        <w:t xml:space="preserve"> </w:t>
+      </w:r>
+      <w:proofErr w:type="spellStart"/>
+      <w:r>
+        <w:rPr>
+          <w:rFonts w:ascii="Courier New" w:hAnsi="Courier New" w:cs="Courier New"/>
+          <w:sz w:val="20"/>
+          <w:szCs w:val="20"/>
         </w:rPr>
         <w:t>varchar</w:t>
       </w:r>
       <w:proofErr w:type="spellEnd"/>
       <w:r>
         <w:rPr>
-          <w:rFonts w:ascii="Calibri" w:eastAsia="Calibri" w:hAnsi="Calibri" w:cs="Calibri"/>
+          <w:rFonts w:ascii="Courier New" w:hAnsi="Courier New" w:cs="Courier New"/>
+          <w:sz w:val="20"/>
+          <w:szCs w:val="20"/>
+        </w:rPr>
+        <w:t>(200)</w:t>
+      </w:r>
+      <w:r>
+        <w:rPr>
+          <w:rFonts w:ascii="Courier New" w:hAnsi="Courier New" w:cs="Courier New"/>
+          <w:sz w:val="20"/>
+          <w:szCs w:val="20"/>
+        </w:rPr>
+        <w:t>,</w:t>
+      </w:r>
+    </w:p>
+    <w:p>
+      <w:pPr>
+        <w:autoSpaceDE w:val="0"/>
+        <w:autoSpaceDN w:val="0"/>
+        <w:adjustRightInd w:val="0"/>
+        <w:spacing w:after="0" w:line="240" w:lineRule="auto"/>
+        <w:ind w:firstLine="708"/>
+        <w:rPr>
+          <w:rFonts w:ascii="Courier New" w:hAnsi="Courier New" w:cs="Courier New"/>
+          <w:sz w:val="20"/>
+          <w:szCs w:val="20"/>
+        </w:rPr>
+      </w:pPr>
+      <w:proofErr w:type="spellStart"/>
+      <w:proofErr w:type="gramStart"/>
+      <w:r>
+        <w:rPr>
+          <w:rFonts w:ascii="Courier New" w:hAnsi="Courier New" w:cs="Courier New"/>
+          <w:sz w:val="20"/>
+          <w:szCs w:val="20"/>
+        </w:rPr>
+        <w:t>r</w:t>
+      </w:r>
+      <w:r>
+        <w:rPr>
+          <w:rFonts w:ascii="Courier New" w:hAnsi="Courier New" w:cs="Courier New"/>
+          <w:sz w:val="20"/>
+          <w:szCs w:val="20"/>
+        </w:rPr>
+        <w:t>azaosocial</w:t>
+      </w:r>
+      <w:proofErr w:type="spellEnd"/>
+      <w:proofErr w:type="gramEnd"/>
+      <w:r>
+        <w:rPr>
+          <w:rFonts w:ascii="Courier New" w:hAnsi="Courier New" w:cs="Courier New"/>
+          <w:sz w:val="20"/>
+          <w:szCs w:val="20"/>
+        </w:rPr>
+        <w:t xml:space="preserve"> </w:t>
+      </w:r>
+      <w:proofErr w:type="spellStart"/>
+      <w:r>
+        <w:rPr>
+          <w:rFonts w:ascii="Courier New" w:hAnsi="Courier New" w:cs="Courier New"/>
+          <w:sz w:val="20"/>
+          <w:szCs w:val="20"/>
+        </w:rPr>
+        <w:t>varchar</w:t>
+      </w:r>
+      <w:proofErr w:type="spellEnd"/>
+      <w:r>
+        <w:rPr>
+          <w:rFonts w:ascii="Courier New" w:hAnsi="Courier New" w:cs="Courier New"/>
+          <w:sz w:val="20"/>
+          <w:szCs w:val="20"/>
         </w:rPr>
         <w:t>(200),</w:t>
       </w:r>
     </w:p>
     <w:p>
       <w:pPr>
-        <w:spacing w:after="0" w:line="240" w:lineRule="auto"/>
-        <w:rPr>
-          <w:rFonts w:ascii="Calibri" w:eastAsia="Calibri" w:hAnsi="Calibri" w:cs="Calibri"/>
-        </w:rPr>
-      </w:pPr>
-      <w:r>
-        <w:rPr>
-          <w:rFonts w:ascii="Calibri" w:eastAsia="Calibri" w:hAnsi="Calibri" w:cs="Calibri"/>
-        </w:rPr>
-        <w:tab/>
-      </w:r>
-      <w:proofErr w:type="spellStart"/>
-      <w:proofErr w:type="gramStart"/>
-      <w:r>
-        <w:rPr>
-          <w:rFonts w:ascii="Calibri" w:eastAsia="Calibri" w:hAnsi="Calibri" w:cs="Calibri"/>
-        </w:rPr>
-        <w:t>id_fabricante</w:t>
-      </w:r>
-      <w:proofErr w:type="spellEnd"/>
-      <w:proofErr w:type="gramEnd"/>
-      <w:r>
-        <w:rPr>
-          <w:rFonts w:ascii="Calibri" w:eastAsia="Calibri" w:hAnsi="Calibri" w:cs="Calibri"/>
-        </w:rPr>
-        <w:t xml:space="preserve"> </w:t>
-      </w:r>
-      <w:proofErr w:type="spellStart"/>
-      <w:r>
-        <w:rPr>
-          <w:rFonts w:ascii="Calibri" w:eastAsia="Calibri" w:hAnsi="Calibri" w:cs="Calibri"/>
-        </w:rPr>
-        <w:t>int</w:t>
-      </w:r>
-      <w:proofErr w:type="spellEnd"/>
-      <w:r>
-        <w:rPr>
-          <w:rFonts w:ascii="Calibri" w:eastAsia="Calibri" w:hAnsi="Calibri" w:cs="Calibri"/>
-        </w:rPr>
-        <w:t>,</w:t>
-      </w:r>
-    </w:p>
-    <w:p>
-      <w:pPr>
-        <w:spacing w:after="0" w:line="240" w:lineRule="auto"/>
-        <w:rPr>
-          <w:rFonts w:ascii="Calibri" w:eastAsia="Calibri" w:hAnsi="Calibri" w:cs="Calibri"/>
-        </w:rPr>
-      </w:pPr>
-      <w:r>
-        <w:rPr>
-          <w:rFonts w:ascii="Calibri" w:eastAsia="Calibri" w:hAnsi="Calibri" w:cs="Calibri"/>
-        </w:rPr>
-        <w:tab/>
-      </w:r>
-      <w:proofErr w:type="spellStart"/>
-      <w:proofErr w:type="gramStart"/>
-      <w:r>
-        <w:rPr>
-          <w:rFonts w:ascii="Calibri" w:eastAsia="Calibri" w:hAnsi="Calibri" w:cs="Calibri"/>
-        </w:rPr>
-        <w:t>id_principioativo</w:t>
-      </w:r>
-      <w:proofErr w:type="spellEnd"/>
-      <w:proofErr w:type="gramEnd"/>
-      <w:r>
-        <w:rPr>
-          <w:rFonts w:ascii="Calibri" w:eastAsia="Calibri" w:hAnsi="Calibri" w:cs="Calibri"/>
-        </w:rPr>
-        <w:t xml:space="preserve"> </w:t>
-      </w:r>
-      <w:proofErr w:type="spellStart"/>
-      <w:r>
-        <w:rPr>
-          <w:rFonts w:ascii="Calibri" w:eastAsia="Calibri" w:hAnsi="Calibri" w:cs="Calibri"/>
-        </w:rPr>
-        <w:t>int</w:t>
-      </w:r>
-      <w:proofErr w:type="spellEnd"/>
-      <w:r>
-        <w:rPr>
-          <w:rFonts w:ascii="Calibri" w:eastAsia="Calibri" w:hAnsi="Calibri" w:cs="Calibri"/>
-        </w:rPr>
-        <w:t>,</w:t>
-      </w:r>
-    </w:p>
-    <w:p>
-      <w:pPr>
-        <w:spacing w:after="0" w:line="240" w:lineRule="auto"/>
-        <w:rPr>
-          <w:rFonts w:ascii="Calibri" w:eastAsia="Calibri" w:hAnsi="Calibri" w:cs="Calibri"/>
-        </w:rPr>
-      </w:pPr>
-      <w:r>
-        <w:rPr>
-          <w:rFonts w:ascii="Calibri" w:eastAsia="Calibri" w:hAnsi="Calibri" w:cs="Calibri"/>
-        </w:rPr>
-        <w:tab/>
-      </w:r>
-      <w:proofErr w:type="spellStart"/>
-      <w:proofErr w:type="gramStart"/>
-      <w:r>
-        <w:rPr>
-          <w:rFonts w:ascii="Calibri" w:eastAsia="Calibri" w:hAnsi="Calibri" w:cs="Calibri"/>
-        </w:rPr>
-        <w:t>id_reacao</w:t>
-      </w:r>
-      <w:proofErr w:type="spellEnd"/>
-      <w:proofErr w:type="gramEnd"/>
-      <w:r>
-        <w:rPr>
-          <w:rFonts w:ascii="Calibri" w:eastAsia="Calibri" w:hAnsi="Calibri" w:cs="Calibri"/>
-        </w:rPr>
-        <w:t xml:space="preserve"> </w:t>
-      </w:r>
-      <w:proofErr w:type="spellStart"/>
-      <w:r>
-        <w:rPr>
-          <w:rFonts w:ascii="Calibri" w:eastAsia="Calibri" w:hAnsi="Calibri" w:cs="Calibri"/>
-        </w:rPr>
-        <w:t>int</w:t>
-      </w:r>
-      <w:proofErr w:type="spellEnd"/>
-      <w:r>
-        <w:rPr>
-          <w:rFonts w:ascii="Calibri" w:eastAsia="Calibri" w:hAnsi="Calibri" w:cs="Calibri"/>
-        </w:rPr>
-        <w:t>,</w:t>
-      </w:r>
-    </w:p>
-    <w:p>
-      <w:pPr>
-        <w:spacing w:after="0" w:line="240" w:lineRule="auto"/>
-        <w:rPr>
-          <w:rFonts w:ascii="Calibri" w:eastAsia="Calibri" w:hAnsi="Calibri" w:cs="Calibri"/>
-        </w:rPr>
-      </w:pPr>
-      <w:r>
-        <w:rPr>
-          <w:rFonts w:ascii="Calibri" w:eastAsia="Calibri" w:hAnsi="Calibri" w:cs="Calibri"/>
-        </w:rPr>
-        <w:tab/>
-      </w:r>
+        <w:autoSpaceDE w:val="0"/>
+        <w:autoSpaceDN w:val="0"/>
+        <w:adjustRightInd w:val="0"/>
+        <w:spacing w:after="0" w:line="240" w:lineRule="auto"/>
+        <w:ind w:firstLine="708"/>
+        <w:rPr>
+          <w:rFonts w:ascii="Courier New" w:hAnsi="Courier New" w:cs="Courier New"/>
+          <w:sz w:val="20"/>
+          <w:szCs w:val="20"/>
+        </w:rPr>
+      </w:pPr>
+      <w:proofErr w:type="spellStart"/>
+      <w:proofErr w:type="gramStart"/>
+      <w:r>
+        <w:rPr>
+          <w:rFonts w:ascii="Courier New" w:hAnsi="Courier New" w:cs="Courier New"/>
+          <w:sz w:val="20"/>
+          <w:szCs w:val="20"/>
+        </w:rPr>
+        <w:t>endereco</w:t>
+      </w:r>
+      <w:proofErr w:type="spellEnd"/>
+      <w:proofErr w:type="gramEnd"/>
+      <w:r>
+        <w:rPr>
+          <w:rFonts w:ascii="Courier New" w:hAnsi="Courier New" w:cs="Courier New"/>
+          <w:sz w:val="20"/>
+          <w:szCs w:val="20"/>
+        </w:rPr>
+        <w:t xml:space="preserve"> </w:t>
+      </w:r>
+      <w:proofErr w:type="spellStart"/>
+      <w:r>
+        <w:rPr>
+          <w:rFonts w:ascii="Courier New" w:hAnsi="Courier New" w:cs="Courier New"/>
+          <w:sz w:val="20"/>
+          <w:szCs w:val="20"/>
+        </w:rPr>
+        <w:t>varchar</w:t>
+      </w:r>
+      <w:proofErr w:type="spellEnd"/>
+      <w:r>
+        <w:rPr>
+          <w:rFonts w:ascii="Courier New" w:hAnsi="Courier New" w:cs="Courier New"/>
+          <w:sz w:val="20"/>
+          <w:szCs w:val="20"/>
+        </w:rPr>
+        <w:t>(200),</w:t>
+      </w:r>
+    </w:p>
+    <w:p>
+      <w:pPr>
+        <w:autoSpaceDE w:val="0"/>
+        <w:autoSpaceDN w:val="0"/>
+        <w:adjustRightInd w:val="0"/>
+        <w:spacing w:after="0" w:line="240" w:lineRule="auto"/>
+        <w:ind w:firstLine="708"/>
+        <w:rPr>
+          <w:rFonts w:ascii="Courier New" w:hAnsi="Courier New" w:cs="Courier New"/>
+          <w:sz w:val="20"/>
+          <w:szCs w:val="20"/>
+        </w:rPr>
+      </w:pPr>
+      <w:proofErr w:type="gramStart"/>
+      <w:r>
+        <w:rPr>
+          <w:rFonts w:ascii="Courier New" w:hAnsi="Courier New" w:cs="Courier New"/>
+          <w:sz w:val="20"/>
+          <w:szCs w:val="20"/>
+        </w:rPr>
+        <w:t>bairro</w:t>
+      </w:r>
+      <w:proofErr w:type="gramEnd"/>
+      <w:r>
+        <w:rPr>
+          <w:rFonts w:ascii="Courier New" w:hAnsi="Courier New" w:cs="Courier New"/>
+          <w:sz w:val="20"/>
+          <w:szCs w:val="20"/>
+        </w:rPr>
+        <w:t xml:space="preserve"> </w:t>
+      </w:r>
+      <w:proofErr w:type="spellStart"/>
+      <w:r>
+        <w:rPr>
+          <w:rFonts w:ascii="Courier New" w:hAnsi="Courier New" w:cs="Courier New"/>
+          <w:sz w:val="20"/>
+          <w:szCs w:val="20"/>
+        </w:rPr>
+        <w:t>varchar</w:t>
+      </w:r>
+      <w:proofErr w:type="spellEnd"/>
+      <w:r>
+        <w:rPr>
+          <w:rFonts w:ascii="Courier New" w:hAnsi="Courier New" w:cs="Courier New"/>
+          <w:sz w:val="20"/>
+          <w:szCs w:val="20"/>
+        </w:rPr>
+        <w:t xml:space="preserve"> (100),</w:t>
+      </w:r>
+    </w:p>
+    <w:p>
+      <w:pPr>
+        <w:autoSpaceDE w:val="0"/>
+        <w:autoSpaceDN w:val="0"/>
+        <w:adjustRightInd w:val="0"/>
+        <w:spacing w:after="0" w:line="240" w:lineRule="auto"/>
+        <w:ind w:firstLine="708"/>
+        <w:rPr>
+          <w:rFonts w:ascii="Courier New" w:hAnsi="Courier New" w:cs="Courier New"/>
+          <w:sz w:val="20"/>
+          <w:szCs w:val="20"/>
+        </w:rPr>
+      </w:pPr>
+      <w:proofErr w:type="gramStart"/>
+      <w:r>
+        <w:rPr>
+          <w:rFonts w:ascii="Courier New" w:hAnsi="Courier New" w:cs="Courier New"/>
+          <w:sz w:val="20"/>
+          <w:szCs w:val="20"/>
+        </w:rPr>
+        <w:t>c</w:t>
+      </w:r>
+      <w:r>
+        <w:rPr>
+          <w:rFonts w:ascii="Courier New" w:hAnsi="Courier New" w:cs="Courier New"/>
+          <w:sz w:val="20"/>
+          <w:szCs w:val="20"/>
+        </w:rPr>
+        <w:t>idade</w:t>
+      </w:r>
+      <w:proofErr w:type="gramEnd"/>
+      <w:r>
+        <w:rPr>
+          <w:rFonts w:ascii="Courier New" w:hAnsi="Courier New" w:cs="Courier New"/>
+          <w:sz w:val="20"/>
+          <w:szCs w:val="20"/>
+        </w:rPr>
+        <w:t xml:space="preserve"> </w:t>
+      </w:r>
+      <w:proofErr w:type="spellStart"/>
+      <w:r>
+        <w:rPr>
+          <w:rFonts w:ascii="Courier New" w:hAnsi="Courier New" w:cs="Courier New"/>
+          <w:sz w:val="20"/>
+          <w:szCs w:val="20"/>
+        </w:rPr>
+        <w:t>varchar</w:t>
+      </w:r>
+      <w:proofErr w:type="spellEnd"/>
+      <w:r>
+        <w:rPr>
+          <w:rFonts w:ascii="Courier New" w:hAnsi="Courier New" w:cs="Courier New"/>
+          <w:sz w:val="20"/>
+          <w:szCs w:val="20"/>
+        </w:rPr>
+        <w:t>(100),</w:t>
+      </w:r>
+    </w:p>
+    <w:p>
+      <w:pPr>
+        <w:autoSpaceDE w:val="0"/>
+        <w:autoSpaceDN w:val="0"/>
+        <w:adjustRightInd w:val="0"/>
+        <w:spacing w:after="0" w:line="240" w:lineRule="auto"/>
+        <w:ind w:firstLine="708"/>
+        <w:rPr>
+          <w:rFonts w:ascii="Courier New" w:hAnsi="Courier New" w:cs="Courier New"/>
+          <w:sz w:val="20"/>
+          <w:szCs w:val="20"/>
+        </w:rPr>
+      </w:pPr>
+      <w:proofErr w:type="spellStart"/>
+      <w:proofErr w:type="gramStart"/>
+      <w:r>
+        <w:rPr>
+          <w:rFonts w:ascii="Courier New" w:hAnsi="Courier New" w:cs="Courier New"/>
+          <w:sz w:val="20"/>
+          <w:szCs w:val="20"/>
+        </w:rPr>
+        <w:t>c</w:t>
+      </w:r>
+      <w:r>
+        <w:rPr>
+          <w:rFonts w:ascii="Courier New" w:hAnsi="Courier New" w:cs="Courier New"/>
+          <w:sz w:val="20"/>
+          <w:szCs w:val="20"/>
+        </w:rPr>
+        <w:t>npj</w:t>
+      </w:r>
+      <w:proofErr w:type="spellEnd"/>
+      <w:proofErr w:type="gramEnd"/>
+      <w:r>
+        <w:rPr>
+          <w:rFonts w:ascii="Courier New" w:hAnsi="Courier New" w:cs="Courier New"/>
+          <w:sz w:val="20"/>
+          <w:szCs w:val="20"/>
+        </w:rPr>
+        <w:t xml:space="preserve"> </w:t>
+      </w:r>
+      <w:proofErr w:type="spellStart"/>
+      <w:r>
+        <w:rPr>
+          <w:rFonts w:ascii="Courier New" w:hAnsi="Courier New" w:cs="Courier New"/>
+          <w:sz w:val="20"/>
+          <w:szCs w:val="20"/>
+        </w:rPr>
+        <w:t>varchar</w:t>
+      </w:r>
+      <w:proofErr w:type="spellEnd"/>
+      <w:r>
+        <w:rPr>
+          <w:rFonts w:ascii="Courier New" w:hAnsi="Courier New" w:cs="Courier New"/>
+          <w:sz w:val="20"/>
+          <w:szCs w:val="20"/>
+        </w:rPr>
+        <w:t>(20),</w:t>
+      </w:r>
+    </w:p>
+    <w:p>
+      <w:pPr>
+        <w:autoSpaceDE w:val="0"/>
+        <w:autoSpaceDN w:val="0"/>
+        <w:adjustRightInd w:val="0"/>
+        <w:spacing w:after="0" w:line="240" w:lineRule="auto"/>
+        <w:ind w:firstLine="708"/>
+        <w:rPr>
+          <w:rFonts w:ascii="Courier New" w:hAnsi="Courier New" w:cs="Courier New"/>
+          <w:sz w:val="20"/>
+          <w:szCs w:val="20"/>
+        </w:rPr>
+      </w:pPr>
+      <w:proofErr w:type="gramStart"/>
+      <w:r>
+        <w:rPr>
+          <w:rFonts w:ascii="Courier New" w:hAnsi="Courier New" w:cs="Courier New"/>
+          <w:sz w:val="20"/>
+          <w:szCs w:val="20"/>
+        </w:rPr>
+        <w:t>t</w:t>
+      </w:r>
+      <w:r>
+        <w:rPr>
+          <w:rFonts w:ascii="Courier New" w:hAnsi="Courier New" w:cs="Courier New"/>
+          <w:sz w:val="20"/>
+          <w:szCs w:val="20"/>
+        </w:rPr>
+        <w:t>elefone</w:t>
+      </w:r>
+      <w:proofErr w:type="gramEnd"/>
+      <w:r>
+        <w:rPr>
+          <w:rFonts w:ascii="Courier New" w:hAnsi="Courier New" w:cs="Courier New"/>
+          <w:sz w:val="20"/>
+          <w:szCs w:val="20"/>
+        </w:rPr>
+        <w:t xml:space="preserve"> </w:t>
+      </w:r>
+      <w:proofErr w:type="spellStart"/>
+      <w:r>
+        <w:rPr>
+          <w:rFonts w:ascii="Courier New" w:hAnsi="Courier New" w:cs="Courier New"/>
+          <w:sz w:val="20"/>
+          <w:szCs w:val="20"/>
+        </w:rPr>
+        <w:t>varchar</w:t>
+      </w:r>
+      <w:proofErr w:type="spellEnd"/>
+      <w:r>
+        <w:rPr>
+          <w:rFonts w:ascii="Courier New" w:hAnsi="Courier New" w:cs="Courier New"/>
+          <w:sz w:val="20"/>
+          <w:szCs w:val="20"/>
+        </w:rPr>
+        <w:t>(12),</w:t>
+      </w:r>
+    </w:p>
+    <w:p>
+      <w:pPr>
+        <w:autoSpaceDE w:val="0"/>
+        <w:autoSpaceDN w:val="0"/>
+        <w:adjustRightInd w:val="0"/>
+        <w:spacing w:after="0" w:line="240" w:lineRule="auto"/>
+        <w:ind w:firstLine="708"/>
+        <w:rPr>
+          <w:rFonts w:ascii="Courier New" w:hAnsi="Courier New" w:cs="Courier New"/>
+          <w:sz w:val="20"/>
+          <w:szCs w:val="20"/>
+        </w:rPr>
+      </w:pPr>
+      <w:r>
+        <w:rPr>
+          <w:rFonts w:ascii="Courier New" w:hAnsi="Courier New" w:cs="Courier New"/>
+          <w:sz w:val="20"/>
+          <w:szCs w:val="20"/>
+        </w:rPr>
+        <w:lastRenderedPageBreak/>
+        <w:t>ramal int,</w:t>
+      </w:r>
+    </w:p>
+    <w:p>
+      <w:pPr>
+        <w:autoSpaceDE w:val="0"/>
+        <w:autoSpaceDN w:val="0"/>
+        <w:adjustRightInd w:val="0"/>
+        <w:spacing w:after="0" w:line="240" w:lineRule="auto"/>
+        <w:ind w:firstLine="708"/>
+        <w:rPr>
+          <w:rFonts w:ascii="Courier New" w:hAnsi="Courier New" w:cs="Courier New"/>
+          <w:sz w:val="20"/>
+          <w:szCs w:val="20"/>
+        </w:rPr>
+      </w:pPr>
+      <w:proofErr w:type="spellStart"/>
+      <w:proofErr w:type="gramStart"/>
+      <w:r>
+        <w:rPr>
+          <w:rFonts w:ascii="Courier New" w:hAnsi="Courier New" w:cs="Courier New"/>
+          <w:sz w:val="20"/>
+          <w:szCs w:val="20"/>
+        </w:rPr>
+        <w:t>e</w:t>
+      </w:r>
+      <w:r>
+        <w:rPr>
+          <w:rFonts w:ascii="Courier New" w:hAnsi="Courier New" w:cs="Courier New"/>
+          <w:sz w:val="20"/>
+          <w:szCs w:val="20"/>
+        </w:rPr>
+        <w:t>mail</w:t>
+      </w:r>
+      <w:proofErr w:type="spellEnd"/>
+      <w:proofErr w:type="gramEnd"/>
+      <w:r>
+        <w:rPr>
+          <w:rFonts w:ascii="Courier New" w:hAnsi="Courier New" w:cs="Courier New"/>
+          <w:sz w:val="20"/>
+          <w:szCs w:val="20"/>
+        </w:rPr>
+        <w:t xml:space="preserve"> </w:t>
+      </w:r>
+      <w:proofErr w:type="spellStart"/>
+      <w:r>
+        <w:rPr>
+          <w:rFonts w:ascii="Courier New" w:hAnsi="Courier New" w:cs="Courier New"/>
+          <w:sz w:val="20"/>
+          <w:szCs w:val="20"/>
+        </w:rPr>
+        <w:t>varchar</w:t>
+      </w:r>
+      <w:proofErr w:type="spellEnd"/>
+      <w:r>
+        <w:rPr>
+          <w:rFonts w:ascii="Courier New" w:hAnsi="Courier New" w:cs="Courier New"/>
+          <w:sz w:val="20"/>
+          <w:szCs w:val="20"/>
+        </w:rPr>
+        <w:t>(200),</w:t>
+      </w:r>
+    </w:p>
+    <w:p>
+      <w:pPr>
+        <w:autoSpaceDE w:val="0"/>
+        <w:autoSpaceDN w:val="0"/>
+        <w:adjustRightInd w:val="0"/>
+        <w:spacing w:after="0" w:line="240" w:lineRule="auto"/>
+        <w:ind w:firstLine="708"/>
+        <w:rPr>
+          <w:rFonts w:ascii="Calibri" w:eastAsia="Calibri" w:hAnsi="Calibri" w:cs="Calibri"/>
+        </w:rPr>
+      </w:pPr>
       <w:proofErr w:type="spellStart"/>
       <w:proofErr w:type="gramStart"/>
       <w:r>
@@ -1266,301 +2276,23 @@
         <w:rPr>
           <w:rFonts w:ascii="Calibri" w:eastAsia="Calibri" w:hAnsi="Calibri" w:cs="Calibri"/>
         </w:rPr>
-        <w:t>(código),</w:t>
-      </w:r>
-      <w:r>
-        <w:rPr>
-          <w:rFonts w:ascii="Calibri" w:eastAsia="Calibri" w:hAnsi="Calibri" w:cs="Calibri"/>
-        </w:rPr>
-        <w:br/>
-      </w:r>
-      <w:r>
-        <w:rPr>
-          <w:rFonts w:ascii="Calibri" w:eastAsia="Calibri" w:hAnsi="Calibri" w:cs="Calibri"/>
-        </w:rPr>
-        <w:tab/>
-      </w:r>
-      <w:proofErr w:type="spellStart"/>
-      <w:r>
-        <w:rPr>
-          <w:rFonts w:ascii="Calibri" w:eastAsia="Calibri" w:hAnsi="Calibri" w:cs="Calibri"/>
-        </w:rPr>
-        <w:t>foreign</w:t>
-      </w:r>
-      <w:proofErr w:type="spellEnd"/>
-      <w:r>
-        <w:rPr>
-          <w:rFonts w:ascii="Calibri" w:eastAsia="Calibri" w:hAnsi="Calibri" w:cs="Calibri"/>
-        </w:rPr>
-        <w:t xml:space="preserve"> </w:t>
-      </w:r>
-      <w:proofErr w:type="spellStart"/>
-      <w:r>
-        <w:rPr>
-          <w:rFonts w:ascii="Calibri" w:eastAsia="Calibri" w:hAnsi="Calibri" w:cs="Calibri"/>
-        </w:rPr>
-        <w:t>key</w:t>
-      </w:r>
-      <w:proofErr w:type="spellEnd"/>
-      <w:r>
-        <w:rPr>
-          <w:rFonts w:ascii="Calibri" w:eastAsia="Calibri" w:hAnsi="Calibri" w:cs="Calibri"/>
-        </w:rPr>
-        <w:t>(</w:t>
-      </w:r>
-      <w:proofErr w:type="spellStart"/>
-      <w:r>
-        <w:rPr>
-          <w:rFonts w:ascii="Calibri" w:eastAsia="Calibri" w:hAnsi="Calibri" w:cs="Calibri"/>
-        </w:rPr>
-        <w:t>id_fabricante</w:t>
-      </w:r>
-      <w:proofErr w:type="spellEnd"/>
-      <w:r>
-        <w:rPr>
-          <w:rFonts w:ascii="Calibri" w:eastAsia="Calibri" w:hAnsi="Calibri" w:cs="Calibri"/>
-        </w:rPr>
-        <w:t xml:space="preserve">) </w:t>
-      </w:r>
-      <w:proofErr w:type="spellStart"/>
-      <w:r>
-        <w:rPr>
-          <w:rFonts w:ascii="Calibri" w:eastAsia="Calibri" w:hAnsi="Calibri" w:cs="Calibri"/>
-        </w:rPr>
-        <w:t>references</w:t>
-      </w:r>
-      <w:proofErr w:type="spellEnd"/>
-      <w:r>
-        <w:rPr>
-          <w:rFonts w:ascii="Calibri" w:eastAsia="Calibri" w:hAnsi="Calibri" w:cs="Calibri"/>
-        </w:rPr>
-        <w:t xml:space="preserve"> fabricantes(</w:t>
-      </w:r>
-      <w:proofErr w:type="spellStart"/>
-      <w:r>
-        <w:rPr>
-          <w:rFonts w:ascii="Calibri" w:eastAsia="Calibri" w:hAnsi="Calibri" w:cs="Calibri"/>
-        </w:rPr>
-        <w:t>codigo</w:t>
-      </w:r>
-      <w:proofErr w:type="spellEnd"/>
-      <w:r>
-        <w:rPr>
-          <w:rFonts w:ascii="Calibri" w:eastAsia="Calibri" w:hAnsi="Calibri" w:cs="Calibri"/>
-        </w:rPr>
-        <w:t>),</w:t>
-      </w:r>
-    </w:p>
-    <w:p>
-      <w:pPr>
-        <w:spacing w:after="0" w:line="240" w:lineRule="auto"/>
-        <w:rPr>
-          <w:rFonts w:ascii="Calibri" w:eastAsia="Calibri" w:hAnsi="Calibri" w:cs="Calibri"/>
-        </w:rPr>
-      </w:pPr>
-      <w:r>
-        <w:rPr>
-          <w:rFonts w:ascii="Calibri" w:eastAsia="Calibri" w:hAnsi="Calibri" w:cs="Calibri"/>
-        </w:rPr>
-        <w:tab/>
-      </w:r>
-      <w:proofErr w:type="spellStart"/>
-      <w:proofErr w:type="gramStart"/>
-      <w:r>
-        <w:rPr>
-          <w:rFonts w:ascii="Calibri" w:eastAsia="Calibri" w:hAnsi="Calibri" w:cs="Calibri"/>
-        </w:rPr>
-        <w:t>foreign</w:t>
-      </w:r>
-      <w:proofErr w:type="spellEnd"/>
-      <w:proofErr w:type="gramEnd"/>
-      <w:r>
-        <w:rPr>
-          <w:rFonts w:ascii="Calibri" w:eastAsia="Calibri" w:hAnsi="Calibri" w:cs="Calibri"/>
-        </w:rPr>
-        <w:t xml:space="preserve"> </w:t>
-      </w:r>
-      <w:proofErr w:type="spellStart"/>
-      <w:r>
-        <w:rPr>
-          <w:rFonts w:ascii="Calibri" w:eastAsia="Calibri" w:hAnsi="Calibri" w:cs="Calibri"/>
-        </w:rPr>
-        <w:t>key</w:t>
-      </w:r>
-      <w:proofErr w:type="spellEnd"/>
-      <w:r>
-        <w:rPr>
-          <w:rFonts w:ascii="Calibri" w:eastAsia="Calibri" w:hAnsi="Calibri" w:cs="Calibri"/>
-        </w:rPr>
-        <w:t>(</w:t>
-      </w:r>
-      <w:proofErr w:type="spellStart"/>
-      <w:r>
-        <w:rPr>
-          <w:rFonts w:ascii="Calibri" w:eastAsia="Calibri" w:hAnsi="Calibri" w:cs="Calibri"/>
-        </w:rPr>
-        <w:t>id_principioativo</w:t>
-      </w:r>
-      <w:proofErr w:type="spellEnd"/>
+        <w:t>(código)</w:t>
+      </w:r>
+    </w:p>
+    <w:p>
+      <w:pPr>
+        <w:spacing w:after="0" w:line="240" w:lineRule="auto"/>
+        <w:rPr>
+          <w:rFonts w:ascii="Calibri" w:eastAsia="Calibri" w:hAnsi="Calibri" w:cs="Calibri"/>
+        </w:rPr>
+      </w:pPr>
+      <w:proofErr w:type="gramStart"/>
       <w:r>
         <w:rPr>
           <w:rFonts w:ascii="Calibri" w:eastAsia="Calibri" w:hAnsi="Calibri" w:cs="Calibri"/>
         </w:rPr>
         <w:t>)</w:t>
       </w:r>
-      <w:proofErr w:type="spellStart"/>
-      <w:r>
-        <w:rPr>
-          <w:rFonts w:ascii="Calibri" w:eastAsia="Calibri" w:hAnsi="Calibri" w:cs="Calibri"/>
-        </w:rPr>
-        <w:t>references</w:t>
-      </w:r>
-      <w:proofErr w:type="spellEnd"/>
-      <w:r>
-        <w:rPr>
-          <w:rFonts w:ascii="Calibri" w:eastAsia="Calibri" w:hAnsi="Calibri" w:cs="Calibri"/>
-        </w:rPr>
-        <w:t xml:space="preserve"> </w:t>
-      </w:r>
-      <w:proofErr w:type="spellStart"/>
-      <w:r>
-        <w:rPr>
-          <w:rFonts w:ascii="Calibri" w:eastAsia="Calibri" w:hAnsi="Calibri" w:cs="Calibri"/>
-        </w:rPr>
-        <w:t>principioativo</w:t>
-      </w:r>
-      <w:proofErr w:type="spellEnd"/>
-      <w:r>
-        <w:rPr>
-          <w:rFonts w:ascii="Calibri" w:eastAsia="Calibri" w:hAnsi="Calibri" w:cs="Calibri"/>
-        </w:rPr>
-        <w:t>(</w:t>
-      </w:r>
-      <w:proofErr w:type="spellStart"/>
-      <w:r>
-        <w:rPr>
-          <w:rFonts w:ascii="Calibri" w:eastAsia="Calibri" w:hAnsi="Calibri" w:cs="Calibri"/>
-        </w:rPr>
-        <w:t>codigo</w:t>
-      </w:r>
-      <w:proofErr w:type="spellEnd"/>
-      <w:r>
-        <w:rPr>
-          <w:rFonts w:ascii="Calibri" w:eastAsia="Calibri" w:hAnsi="Calibri" w:cs="Calibri"/>
-        </w:rPr>
-        <w:t>),</w:t>
-      </w:r>
-    </w:p>
-    <w:p>
-      <w:pPr>
-        <w:spacing w:after="0" w:line="240" w:lineRule="auto"/>
-        <w:ind w:firstLine="708"/>
-        <w:rPr>
-          <w:rFonts w:ascii="Calibri" w:eastAsia="Calibri" w:hAnsi="Calibri" w:cs="Calibri"/>
-        </w:rPr>
-      </w:pPr>
-      <w:proofErr w:type="spellStart"/>
-      <w:proofErr w:type="gramStart"/>
-      <w:r>
-        <w:rPr>
-          <w:rFonts w:ascii="Calibri" w:eastAsia="Calibri" w:hAnsi="Calibri" w:cs="Calibri"/>
-        </w:rPr>
-        <w:t>foreign</w:t>
-      </w:r>
-      <w:proofErr w:type="spellEnd"/>
-      <w:proofErr w:type="gramEnd"/>
-      <w:r>
-        <w:rPr>
-          <w:rFonts w:ascii="Calibri" w:eastAsia="Calibri" w:hAnsi="Calibri" w:cs="Calibri"/>
-        </w:rPr>
-        <w:t xml:space="preserve"> </w:t>
-      </w:r>
-      <w:proofErr w:type="spellStart"/>
-      <w:r>
-        <w:rPr>
-          <w:rFonts w:ascii="Calibri" w:eastAsia="Calibri" w:hAnsi="Calibri" w:cs="Calibri"/>
-        </w:rPr>
-        <w:t>key</w:t>
-      </w:r>
-      <w:proofErr w:type="spellEnd"/>
-      <w:r>
-        <w:rPr>
-          <w:rFonts w:ascii="Calibri" w:eastAsia="Calibri" w:hAnsi="Calibri" w:cs="Calibri"/>
-        </w:rPr>
-        <w:t xml:space="preserve"> (</w:t>
-      </w:r>
-      <w:proofErr w:type="spellStart"/>
-      <w:r>
-        <w:rPr>
-          <w:rFonts w:ascii="Calibri" w:eastAsia="Calibri" w:hAnsi="Calibri" w:cs="Calibri"/>
-        </w:rPr>
-        <w:t>id_reacao</w:t>
-      </w:r>
-      <w:proofErr w:type="spellEnd"/>
-      <w:r>
-        <w:rPr>
-          <w:rFonts w:ascii="Calibri" w:eastAsia="Calibri" w:hAnsi="Calibri" w:cs="Calibri"/>
-        </w:rPr>
-        <w:t xml:space="preserve">) </w:t>
-      </w:r>
-      <w:proofErr w:type="spellStart"/>
-      <w:r>
-        <w:rPr>
-          <w:rFonts w:ascii="Calibri" w:eastAsia="Calibri" w:hAnsi="Calibri" w:cs="Calibri"/>
-        </w:rPr>
-        <w:t>references</w:t>
-      </w:r>
-      <w:proofErr w:type="spellEnd"/>
-      <w:r>
-        <w:rPr>
-          <w:rFonts w:ascii="Calibri" w:eastAsia="Calibri" w:hAnsi="Calibri" w:cs="Calibri"/>
-        </w:rPr>
-        <w:t xml:space="preserve"> </w:t>
-      </w:r>
-      <w:proofErr w:type="spellStart"/>
-      <w:r>
-        <w:rPr>
-          <w:rFonts w:ascii="Calibri" w:eastAsia="Calibri" w:hAnsi="Calibri" w:cs="Calibri"/>
-        </w:rPr>
-        <w:t>reacoes</w:t>
-      </w:r>
-      <w:proofErr w:type="spellEnd"/>
-      <w:r>
-        <w:rPr>
-          <w:rFonts w:ascii="Calibri" w:eastAsia="Calibri" w:hAnsi="Calibri" w:cs="Calibri"/>
-        </w:rPr>
-        <w:t>(</w:t>
-      </w:r>
-      <w:proofErr w:type="spellStart"/>
-      <w:r>
-        <w:rPr>
-          <w:rFonts w:ascii="Calibri" w:eastAsia="Calibri" w:hAnsi="Calibri" w:cs="Calibri"/>
-        </w:rPr>
-        <w:t>codigo</w:t>
-      </w:r>
-      <w:proofErr w:type="spellEnd"/>
-      <w:r>
-        <w:rPr>
-          <w:rFonts w:ascii="Calibri" w:eastAsia="Calibri" w:hAnsi="Calibri" w:cs="Calibri"/>
-        </w:rPr>
-        <w:t>)</w:t>
-      </w:r>
-    </w:p>
-    <w:p>
-      <w:pPr>
-        <w:spacing w:after="0" w:line="240" w:lineRule="auto"/>
-        <w:rPr>
-          <w:rFonts w:ascii="Calibri" w:eastAsia="Calibri" w:hAnsi="Calibri" w:cs="Calibri"/>
-        </w:rPr>
-      </w:pPr>
-      <w:proofErr w:type="gramStart"/>
-      <w:r>
-        <w:rPr>
-          <w:rFonts w:ascii="Calibri" w:eastAsia="Calibri" w:hAnsi="Calibri" w:cs="Calibri"/>
-        </w:rPr>
-        <w:t>)</w:t>
-      </w:r>
-      <w:bookmarkEnd w:id="0"/>
       <w:proofErr w:type="gramEnd"/>
     </w:p>
     <w:sectPr>

</xml_diff>

<commit_message>
Tabela de Fabricantes - Banco de Dados
</commit_message>
<xml_diff>
--- a/Banco Dados/Estrutura Banco de Dados.docx
+++ b/Banco Dados/Estrutura Banco de Dados.docx
@@ -1669,14 +1669,13 @@
         </w:rPr>
         <w:t>s</w:t>
       </w:r>
-      <w:bookmarkStart w:id="0" w:name="_GoBack"/>
-      <w:bookmarkEnd w:id="0"/>
       <w:r>
         <w:rPr>
           <w:rFonts w:ascii="Calibri" w:eastAsia="Calibri" w:hAnsi="Calibri" w:cs="Calibri"/>
         </w:rPr>
         <w:t>(</w:t>
       </w:r>
+      <w:proofErr w:type="gramEnd"/>
     </w:p>
     <w:p>
       <w:pPr>
@@ -1687,6 +1686,7 @@
         </w:rPr>
       </w:pPr>
       <w:proofErr w:type="spellStart"/>
+      <w:proofErr w:type="gramStart"/>
       <w:r>
         <w:rPr>
           <w:rFonts w:ascii="Calibri" w:eastAsia="Calibri" w:hAnsi="Calibri" w:cs="Calibri"/>
@@ -1991,7 +1991,6 @@
           <w:szCs w:val="20"/>
         </w:rPr>
       </w:pPr>
-      <w:proofErr w:type="gramStart"/>
       <w:r>
         <w:rPr>
           <w:rFonts w:ascii="Courier New" w:hAnsi="Courier New" w:cs="Courier New"/>
@@ -2006,16 +2005,7 @@
           <w:sz w:val="20"/>
           <w:szCs w:val="20"/>
         </w:rPr>
-        <w:t>idade</w:t>
-      </w:r>
-      <w:proofErr w:type="gramEnd"/>
-      <w:r>
-        <w:rPr>
-          <w:rFonts w:ascii="Courier New" w:hAnsi="Courier New" w:cs="Courier New"/>
-          <w:sz w:val="20"/>
-          <w:szCs w:val="20"/>
-        </w:rPr>
-        <w:t xml:space="preserve"> </w:t>
+        <w:t xml:space="preserve">idade </w:t>
       </w:r>
       <w:proofErr w:type="spellStart"/>
       <w:r>
@@ -2033,7 +2023,25 @@
           <w:sz w:val="20"/>
           <w:szCs w:val="20"/>
         </w:rPr>
-        <w:t>(100),</w:t>
+        <w:t>(</w:t>
+      </w:r>
+      <w:r>
+        <w:rPr>
+          <w:rFonts w:ascii="Courier New" w:hAnsi="Courier New" w:cs="Courier New"/>
+          <w:sz w:val="20"/>
+          <w:szCs w:val="20"/>
+        </w:rPr>
+        <w:t>5</w:t>
+      </w:r>
+      <w:bookmarkStart w:id="0" w:name="_GoBack"/>
+      <w:bookmarkEnd w:id="0"/>
+      <w:r>
+        <w:rPr>
+          <w:rFonts w:ascii="Courier New" w:hAnsi="Courier New" w:cs="Courier New"/>
+          <w:sz w:val="20"/>
+          <w:szCs w:val="20"/>
+        </w:rPr>
+        <w:t>0),</w:t>
       </w:r>
     </w:p>
     <w:p>

</xml_diff>

<commit_message>
Tabela Fabricantes - Banco de Dados
</commit_message>
<xml_diff>
--- a/Banco Dados/Estrutura Banco de Dados.docx
+++ b/Banco Dados/Estrutura Banco de Dados.docx
@@ -1991,6 +1991,7 @@
           <w:szCs w:val="20"/>
         </w:rPr>
       </w:pPr>
+      <w:proofErr w:type="gramStart"/>
       <w:r>
         <w:rPr>
           <w:rFonts w:ascii="Courier New" w:hAnsi="Courier New" w:cs="Courier New"/>
@@ -2005,7 +2006,16 @@
           <w:sz w:val="20"/>
           <w:szCs w:val="20"/>
         </w:rPr>
-        <w:t xml:space="preserve">idade </w:t>
+        <w:t>idade</w:t>
+      </w:r>
+      <w:proofErr w:type="gramEnd"/>
+      <w:r>
+        <w:rPr>
+          <w:rFonts w:ascii="Courier New" w:hAnsi="Courier New" w:cs="Courier New"/>
+          <w:sz w:val="20"/>
+          <w:szCs w:val="20"/>
+        </w:rPr>
+        <w:t xml:space="preserve"> </w:t>
       </w:r>
       <w:proofErr w:type="spellStart"/>
       <w:r>
@@ -2031,10 +2041,8 @@
           <w:sz w:val="20"/>
           <w:szCs w:val="20"/>
         </w:rPr>
-        <w:t>5</w:t>
-      </w:r>
-      <w:bookmarkStart w:id="0" w:name="_GoBack"/>
-      <w:bookmarkEnd w:id="0"/>
+        <w:t>10</w:t>
+      </w:r>
       <w:r>
         <w:rPr>
           <w:rFonts w:ascii="Courier New" w:hAnsi="Courier New" w:cs="Courier New"/>
@@ -2175,6 +2183,7 @@
           <w:szCs w:val="20"/>
         </w:rPr>
       </w:pPr>
+      <w:bookmarkStart w:id="0" w:name="_GoBack"/>
       <w:r>
         <w:rPr>
           <w:rFonts w:ascii="Courier New" w:hAnsi="Courier New" w:cs="Courier New"/>
@@ -2185,6 +2194,7 @@
         <w:t>ramal int,</w:t>
       </w:r>
     </w:p>
+    <w:bookmarkEnd w:id="0"/>
     <w:p>
       <w:pPr>
         <w:autoSpaceDE w:val="0"/>

</xml_diff>